<commit_message>
Finish report and add makefile
</commit_message>
<xml_diff>
--- a/Project-YiHengLee.docx
+++ b/Project-YiHengLee.docx
@@ -91,6 +91,7 @@
       <w:r>
         <w:t xml:space="preserve">, or a </w:t>
       </w:r>
+      <w:proofErr w:type="spellStart"/>
       <w:r>
         <w:rPr>
           <w:i/>
@@ -98,6 +99,7 @@
         </w:rPr>
         <w:t>trie</w:t>
       </w:r>
+      <w:proofErr w:type="spellEnd"/>
       <w:r>
         <w:t xml:space="preserve">, is a </w:t>
       </w:r>
@@ -296,13 +298,29 @@
         <w:t>Each node</w:t>
       </w:r>
       <w:r>
-        <w:t xml:space="preserve"> also has a boolean which indicates whether there is a </w:t>
+        <w:t xml:space="preserve"> also has a </w:t>
+      </w:r>
+      <w:proofErr w:type="spellStart"/>
+      <w:r>
+        <w:t>boolean</w:t>
+      </w:r>
+      <w:proofErr w:type="spellEnd"/>
+      <w:r>
+        <w:t xml:space="preserve"> which indicates whether there is a </w:t>
       </w:r>
       <w:r>
         <w:t>string</w:t>
       </w:r>
       <w:r>
-        <w:t xml:space="preserve"> that ends at this particular character (without this boolean, adding the string “HOPE” will imply that the strings “H”, “HO”, and “HOP” are also present in the set). </w:t>
+        <w:t xml:space="preserve"> that ends at this particular character (without this </w:t>
+      </w:r>
+      <w:proofErr w:type="spellStart"/>
+      <w:r>
+        <w:t>boolean</w:t>
+      </w:r>
+      <w:proofErr w:type="spellEnd"/>
+      <w:r>
+        <w:t xml:space="preserve">, adding the string “HOPE” will imply that the strings “H”, “HO”, and “HOP” are also present in the set). </w:t>
       </w:r>
     </w:p>
     <w:p>
@@ -406,7 +424,21 @@
         <w:rPr>
           <w:rFonts w:ascii="Courier New" w:hAnsi="Courier New" w:cs="Courier New"/>
         </w:rPr>
-        <w:t>int index = toIndex(c);</w:t>
+        <w:t xml:space="preserve">int index = </w:t>
+      </w:r>
+      <w:proofErr w:type="spellStart"/>
+      <w:r>
+        <w:rPr>
+          <w:rFonts w:ascii="Courier New" w:hAnsi="Courier New" w:cs="Courier New"/>
+        </w:rPr>
+        <w:t>toIndex</w:t>
+      </w:r>
+      <w:proofErr w:type="spellEnd"/>
+      <w:r>
+        <w:rPr>
+          <w:rFonts w:ascii="Courier New" w:hAnsi="Courier New" w:cs="Courier New"/>
+        </w:rPr>
+        <w:t>(c);</w:t>
       </w:r>
     </w:p>
     <w:p>
@@ -422,6 +454,7 @@
         </w:rPr>
         <w:t>if (</w:t>
       </w:r>
+      <w:proofErr w:type="spellStart"/>
       <w:r>
         <w:rPr>
           <w:rFonts w:ascii="Courier New" w:hAnsi="Courier New" w:cs="Courier New"/>
@@ -432,14 +465,16 @@
         <w:rPr>
           <w:rFonts w:ascii="Courier New" w:hAnsi="Courier New" w:cs="Courier New"/>
         </w:rPr>
-        <w:t>.children[index]</w:t>
-      </w:r>
-      <w:r>
-        <w:rPr>
-          <w:rFonts w:ascii="Courier New" w:hAnsi="Courier New" w:cs="Courier New"/>
-        </w:rPr>
-        <w:t xml:space="preserve">== NULL) </w:t>
-      </w:r>
+        <w:t>.children</w:t>
+      </w:r>
+      <w:proofErr w:type="spellEnd"/>
+      <w:r>
+        <w:rPr>
+          <w:rFonts w:ascii="Courier New" w:hAnsi="Courier New" w:cs="Courier New"/>
+        </w:rPr>
+        <w:t xml:space="preserve">[index]== NULL) </w:t>
+      </w:r>
+      <w:proofErr w:type="spellStart"/>
       <w:r>
         <w:rPr>
           <w:rFonts w:ascii="Courier New" w:hAnsi="Courier New" w:cs="Courier New"/>
@@ -450,7 +485,14 @@
         <w:rPr>
           <w:rFonts w:ascii="Courier New" w:hAnsi="Courier New" w:cs="Courier New"/>
         </w:rPr>
-        <w:t>.children[index] = Node();</w:t>
+        <w:t>.children</w:t>
+      </w:r>
+      <w:proofErr w:type="spellEnd"/>
+      <w:r>
+        <w:rPr>
+          <w:rFonts w:ascii="Courier New" w:hAnsi="Courier New" w:cs="Courier New"/>
+        </w:rPr>
+        <w:t>[index] = Node();</w:t>
       </w:r>
     </w:p>
     <w:p>
@@ -466,6 +508,7 @@
         </w:rPr>
         <w:t xml:space="preserve">cur = </w:t>
       </w:r>
+      <w:proofErr w:type="spellStart"/>
       <w:r>
         <w:rPr>
           <w:rFonts w:ascii="Courier New" w:hAnsi="Courier New" w:cs="Courier New"/>
@@ -476,7 +519,14 @@
         <w:rPr>
           <w:rFonts w:ascii="Courier New" w:hAnsi="Courier New" w:cs="Courier New"/>
         </w:rPr>
-        <w:t>.children[index];</w:t>
+        <w:t>.children</w:t>
+      </w:r>
+      <w:proofErr w:type="spellEnd"/>
+      <w:r>
+        <w:rPr>
+          <w:rFonts w:ascii="Courier New" w:hAnsi="Courier New" w:cs="Courier New"/>
+        </w:rPr>
+        <w:t>[index];</w:t>
       </w:r>
     </w:p>
     <w:p>
@@ -502,7 +552,21 @@
         <w:rPr>
           <w:rFonts w:ascii="Courier New" w:hAnsi="Courier New" w:cs="Courier New"/>
         </w:rPr>
-        <w:t xml:space="preserve">  cur.isEndOfString = true;</w:t>
+        <w:t xml:space="preserve">  </w:t>
+      </w:r>
+      <w:proofErr w:type="spellStart"/>
+      <w:r>
+        <w:rPr>
+          <w:rFonts w:ascii="Courier New" w:hAnsi="Courier New" w:cs="Courier New"/>
+        </w:rPr>
+        <w:t>cur.isEndOfString</w:t>
+      </w:r>
+      <w:proofErr w:type="spellEnd"/>
+      <w:r>
+        <w:rPr>
+          <w:rFonts w:ascii="Courier New" w:hAnsi="Courier New" w:cs="Courier New"/>
+        </w:rPr>
+        <w:t xml:space="preserve"> = true;</w:t>
       </w:r>
     </w:p>
     <w:p>
@@ -527,7 +591,15 @@
     </w:p>
     <w:p>
       <w:r>
-        <w:t>Starting from the root, for each character in the string, we find the respective child node, creating it if it did not exist yet. Finally, when we are at the node representing the last character in the string, we set the boolean flag to true</w:t>
+        <w:t xml:space="preserve">Starting from the root, for each character in the string, we find the respective child node, creating it if it did not exist yet. Finally, when we are at the node representing the last character in the string, we set the </w:t>
+      </w:r>
+      <w:proofErr w:type="spellStart"/>
+      <w:r>
+        <w:t>boolean</w:t>
+      </w:r>
+      <w:proofErr w:type="spellEnd"/>
+      <w:r>
+        <w:t xml:space="preserve"> flag to true</w:t>
       </w:r>
       <w:r>
         <w:t>, to signify that there is a string in the set that ends here.</w:t>
@@ -619,7 +691,21 @@
         <w:rPr>
           <w:rFonts w:ascii="Courier New" w:hAnsi="Courier New" w:cs="Courier New"/>
         </w:rPr>
-        <w:t>int index = toIndex(c);</w:t>
+        <w:t xml:space="preserve">int index = </w:t>
+      </w:r>
+      <w:proofErr w:type="spellStart"/>
+      <w:r>
+        <w:rPr>
+          <w:rFonts w:ascii="Courier New" w:hAnsi="Courier New" w:cs="Courier New"/>
+        </w:rPr>
+        <w:t>toIndex</w:t>
+      </w:r>
+      <w:proofErr w:type="spellEnd"/>
+      <w:r>
+        <w:rPr>
+          <w:rFonts w:ascii="Courier New" w:hAnsi="Courier New" w:cs="Courier New"/>
+        </w:rPr>
+        <w:t>(c);</w:t>
       </w:r>
     </w:p>
     <w:p>
@@ -630,12 +716,21 @@
           <w:color w:val="FF0000"/>
         </w:rPr>
       </w:pPr>
+      <w:proofErr w:type="spellStart"/>
       <w:r>
         <w:rPr>
           <w:rFonts w:ascii="Courier New" w:hAnsi="Courier New" w:cs="Courier New"/>
           <w:color w:val="FF0000"/>
         </w:rPr>
-        <w:t>cur.mutex.lock()</w:t>
+        <w:t>cur.mutex.lock</w:t>
+      </w:r>
+      <w:proofErr w:type="spellEnd"/>
+      <w:r>
+        <w:rPr>
+          <w:rFonts w:ascii="Courier New" w:hAnsi="Courier New" w:cs="Courier New"/>
+          <w:color w:val="FF0000"/>
+        </w:rPr>
+        <w:t>()</w:t>
       </w:r>
     </w:p>
     <w:p>
@@ -651,6 +746,7 @@
         </w:rPr>
         <w:t>if (</w:t>
       </w:r>
+      <w:proofErr w:type="spellStart"/>
       <w:r>
         <w:rPr>
           <w:rFonts w:ascii="Courier New" w:hAnsi="Courier New" w:cs="Courier New"/>
@@ -661,8 +757,16 @@
         <w:rPr>
           <w:rFonts w:ascii="Courier New" w:hAnsi="Courier New" w:cs="Courier New"/>
         </w:rPr>
-        <w:t xml:space="preserve">.children[index]== NULL) </w:t>
-      </w:r>
+        <w:t>.children</w:t>
+      </w:r>
+      <w:proofErr w:type="spellEnd"/>
+      <w:r>
+        <w:rPr>
+          <w:rFonts w:ascii="Courier New" w:hAnsi="Courier New" w:cs="Courier New"/>
+        </w:rPr>
+        <w:t xml:space="preserve">[index]== NULL) </w:t>
+      </w:r>
+      <w:proofErr w:type="spellStart"/>
       <w:r>
         <w:rPr>
           <w:rFonts w:ascii="Courier New" w:hAnsi="Courier New" w:cs="Courier New"/>
@@ -673,7 +777,14 @@
         <w:rPr>
           <w:rFonts w:ascii="Courier New" w:hAnsi="Courier New" w:cs="Courier New"/>
         </w:rPr>
-        <w:t>.children[index] = Node();</w:t>
+        <w:t>.children</w:t>
+      </w:r>
+      <w:proofErr w:type="spellEnd"/>
+      <w:r>
+        <w:rPr>
+          <w:rFonts w:ascii="Courier New" w:hAnsi="Courier New" w:cs="Courier New"/>
+        </w:rPr>
+        <w:t>[index] = Node();</w:t>
       </w:r>
     </w:p>
     <w:p>
@@ -684,6 +795,7 @@
           <w:color w:val="FF0000"/>
         </w:rPr>
       </w:pPr>
+      <w:proofErr w:type="spellStart"/>
       <w:r>
         <w:rPr>
           <w:rFonts w:ascii="Courier New" w:hAnsi="Courier New" w:cs="Courier New"/>
@@ -703,7 +815,15 @@
           <w:rFonts w:ascii="Courier New" w:hAnsi="Courier New" w:cs="Courier New"/>
           <w:color w:val="FF0000"/>
         </w:rPr>
-        <w:t>lock()</w:t>
+        <w:t>lock</w:t>
+      </w:r>
+      <w:proofErr w:type="spellEnd"/>
+      <w:r>
+        <w:rPr>
+          <w:rFonts w:ascii="Courier New" w:hAnsi="Courier New" w:cs="Courier New"/>
+          <w:color w:val="FF0000"/>
+        </w:rPr>
+        <w:t>()</w:t>
       </w:r>
     </w:p>
     <w:p>
@@ -719,6 +839,7 @@
         </w:rPr>
         <w:t xml:space="preserve">cur = </w:t>
       </w:r>
+      <w:proofErr w:type="spellStart"/>
       <w:r>
         <w:rPr>
           <w:rFonts w:ascii="Courier New" w:hAnsi="Courier New" w:cs="Courier New"/>
@@ -729,7 +850,14 @@
         <w:rPr>
           <w:rFonts w:ascii="Courier New" w:hAnsi="Courier New" w:cs="Courier New"/>
         </w:rPr>
-        <w:t>.children[index];</w:t>
+        <w:t>.children</w:t>
+      </w:r>
+      <w:proofErr w:type="spellEnd"/>
+      <w:r>
+        <w:rPr>
+          <w:rFonts w:ascii="Courier New" w:hAnsi="Courier New" w:cs="Courier New"/>
+        </w:rPr>
+        <w:t>[index];</w:t>
       </w:r>
     </w:p>
     <w:p>
@@ -755,7 +883,21 @@
         <w:rPr>
           <w:rFonts w:ascii="Courier New" w:hAnsi="Courier New" w:cs="Courier New"/>
         </w:rPr>
-        <w:t xml:space="preserve">  cur.isEndOfString = true;</w:t>
+        <w:t xml:space="preserve">  </w:t>
+      </w:r>
+      <w:proofErr w:type="spellStart"/>
+      <w:r>
+        <w:rPr>
+          <w:rFonts w:ascii="Courier New" w:hAnsi="Courier New" w:cs="Courier New"/>
+        </w:rPr>
+        <w:t>cur.isEndOfString</w:t>
+      </w:r>
+      <w:proofErr w:type="spellEnd"/>
+      <w:r>
+        <w:rPr>
+          <w:rFonts w:ascii="Courier New" w:hAnsi="Courier New" w:cs="Courier New"/>
+        </w:rPr>
+        <w:t xml:space="preserve"> = true;</w:t>
       </w:r>
     </w:p>
     <w:p>
@@ -951,7 +1093,21 @@
                               <w:rPr>
                                 <w:rFonts w:ascii="Courier New" w:hAnsi="Courier New" w:cs="Courier New"/>
                               </w:rPr>
-                              <w:t xml:space="preserve">  readersWriters.startWrite();</w:t>
+                              <w:t xml:space="preserve">  </w:t>
+                            </w:r>
+                            <w:proofErr w:type="spellStart"/>
+                            <w:r>
+                              <w:rPr>
+                                <w:rFonts w:ascii="Courier New" w:hAnsi="Courier New" w:cs="Courier New"/>
+                              </w:rPr>
+                              <w:t>readersWriters.startWrite</w:t>
+                            </w:r>
+                            <w:proofErr w:type="spellEnd"/>
+                            <w:r>
+                              <w:rPr>
+                                <w:rFonts w:ascii="Courier New" w:hAnsi="Courier New" w:cs="Courier New"/>
+                              </w:rPr>
+                              <w:t>();</w:t>
                             </w:r>
                           </w:p>
                           <w:p>
@@ -977,7 +1133,21 @@
                               <w:rPr>
                                 <w:rFonts w:ascii="Courier New" w:hAnsi="Courier New" w:cs="Courier New"/>
                               </w:rPr>
-                              <w:t xml:space="preserve">  readerWriters.endWrite();</w:t>
+                              <w:t xml:space="preserve">  </w:t>
+                            </w:r>
+                            <w:proofErr w:type="spellStart"/>
+                            <w:r>
+                              <w:rPr>
+                                <w:rFonts w:ascii="Courier New" w:hAnsi="Courier New" w:cs="Courier New"/>
+                              </w:rPr>
+                              <w:t>readerWriters.endWrite</w:t>
+                            </w:r>
+                            <w:proofErr w:type="spellEnd"/>
+                            <w:r>
+                              <w:rPr>
+                                <w:rFonts w:ascii="Courier New" w:hAnsi="Courier New" w:cs="Courier New"/>
+                              </w:rPr>
+                              <w:t>();</w:t>
                             </w:r>
                           </w:p>
                           <w:p>
@@ -1043,7 +1213,21 @@
                         <w:rPr>
                           <w:rFonts w:ascii="Courier New" w:hAnsi="Courier New" w:cs="Courier New"/>
                         </w:rPr>
-                        <w:t xml:space="preserve">  readersWriters.startWrite();</w:t>
+                        <w:t xml:space="preserve">  </w:t>
+                      </w:r>
+                      <w:proofErr w:type="spellStart"/>
+                      <w:r>
+                        <w:rPr>
+                          <w:rFonts w:ascii="Courier New" w:hAnsi="Courier New" w:cs="Courier New"/>
+                        </w:rPr>
+                        <w:t>readersWriters.startWrite</w:t>
+                      </w:r>
+                      <w:proofErr w:type="spellEnd"/>
+                      <w:r>
+                        <w:rPr>
+                          <w:rFonts w:ascii="Courier New" w:hAnsi="Courier New" w:cs="Courier New"/>
+                        </w:rPr>
+                        <w:t>();</w:t>
                       </w:r>
                     </w:p>
                     <w:p>
@@ -1069,7 +1253,21 @@
                         <w:rPr>
                           <w:rFonts w:ascii="Courier New" w:hAnsi="Courier New" w:cs="Courier New"/>
                         </w:rPr>
-                        <w:t xml:space="preserve">  readerWriters.endWrite();</w:t>
+                        <w:t xml:space="preserve">  </w:t>
+                      </w:r>
+                      <w:proofErr w:type="spellStart"/>
+                      <w:r>
+                        <w:rPr>
+                          <w:rFonts w:ascii="Courier New" w:hAnsi="Courier New" w:cs="Courier New"/>
+                        </w:rPr>
+                        <w:t>readerWriters.endWrite</w:t>
+                      </w:r>
+                      <w:proofErr w:type="spellEnd"/>
+                      <w:r>
+                        <w:rPr>
+                          <w:rFonts w:ascii="Courier New" w:hAnsi="Courier New" w:cs="Courier New"/>
+                        </w:rPr>
+                        <w:t>();</w:t>
                       </w:r>
                     </w:p>
                     <w:p>
@@ -1166,7 +1364,21 @@
                               <w:rPr>
                                 <w:rFonts w:ascii="Courier New" w:hAnsi="Courier New" w:cs="Courier New"/>
                               </w:rPr>
-                              <w:t xml:space="preserve">  readersWriters.startRead();</w:t>
+                              <w:t xml:space="preserve">  </w:t>
+                            </w:r>
+                            <w:proofErr w:type="spellStart"/>
+                            <w:r>
+                              <w:rPr>
+                                <w:rFonts w:ascii="Courier New" w:hAnsi="Courier New" w:cs="Courier New"/>
+                              </w:rPr>
+                              <w:t>readersWriters.startRead</w:t>
+                            </w:r>
+                            <w:proofErr w:type="spellEnd"/>
+                            <w:r>
+                              <w:rPr>
+                                <w:rFonts w:ascii="Courier New" w:hAnsi="Courier New" w:cs="Courier New"/>
+                              </w:rPr>
+                              <w:t>();</w:t>
                             </w:r>
                           </w:p>
                           <w:p>
@@ -1192,7 +1404,21 @@
                               <w:rPr>
                                 <w:rFonts w:ascii="Courier New" w:hAnsi="Courier New" w:cs="Courier New"/>
                               </w:rPr>
-                              <w:t xml:space="preserve">  readerWriters.endRead();</w:t>
+                              <w:t xml:space="preserve">  </w:t>
+                            </w:r>
+                            <w:proofErr w:type="spellStart"/>
+                            <w:r>
+                              <w:rPr>
+                                <w:rFonts w:ascii="Courier New" w:hAnsi="Courier New" w:cs="Courier New"/>
+                              </w:rPr>
+                              <w:t>readerWriters.endRead</w:t>
+                            </w:r>
+                            <w:proofErr w:type="spellEnd"/>
+                            <w:r>
+                              <w:rPr>
+                                <w:rFonts w:ascii="Courier New" w:hAnsi="Courier New" w:cs="Courier New"/>
+                              </w:rPr>
+                              <w:t>();</w:t>
                             </w:r>
                           </w:p>
                           <w:p>
@@ -1254,7 +1480,21 @@
                         <w:rPr>
                           <w:rFonts w:ascii="Courier New" w:hAnsi="Courier New" w:cs="Courier New"/>
                         </w:rPr>
-                        <w:t xml:space="preserve">  readersWriters.startRead();</w:t>
+                        <w:t xml:space="preserve">  </w:t>
+                      </w:r>
+                      <w:proofErr w:type="spellStart"/>
+                      <w:r>
+                        <w:rPr>
+                          <w:rFonts w:ascii="Courier New" w:hAnsi="Courier New" w:cs="Courier New"/>
+                        </w:rPr>
+                        <w:t>readersWriters.startRead</w:t>
+                      </w:r>
+                      <w:proofErr w:type="spellEnd"/>
+                      <w:r>
+                        <w:rPr>
+                          <w:rFonts w:ascii="Courier New" w:hAnsi="Courier New" w:cs="Courier New"/>
+                        </w:rPr>
+                        <w:t>();</w:t>
                       </w:r>
                     </w:p>
                     <w:p>
@@ -1280,7 +1520,21 @@
                         <w:rPr>
                           <w:rFonts w:ascii="Courier New" w:hAnsi="Courier New" w:cs="Courier New"/>
                         </w:rPr>
-                        <w:t xml:space="preserve">  readerWriters.endRead();</w:t>
+                        <w:t xml:space="preserve">  </w:t>
+                      </w:r>
+                      <w:proofErr w:type="spellStart"/>
+                      <w:r>
+                        <w:rPr>
+                          <w:rFonts w:ascii="Courier New" w:hAnsi="Courier New" w:cs="Courier New"/>
+                        </w:rPr>
+                        <w:t>readerWriters.endRead</w:t>
+                      </w:r>
+                      <w:proofErr w:type="spellEnd"/>
+                      <w:r>
+                        <w:rPr>
+                          <w:rFonts w:ascii="Courier New" w:hAnsi="Courier New" w:cs="Courier New"/>
+                        </w:rPr>
+                        <w:t>();</w:t>
                       </w:r>
                     </w:p>
                     <w:p>
@@ -1320,6 +1574,7 @@
       <w:r>
         <w:t xml:space="preserve"> To solve this, we encapsulate this logic into another class, called </w:t>
       </w:r>
+      <w:proofErr w:type="spellStart"/>
       <w:r>
         <w:rPr>
           <w:i/>
@@ -1327,15 +1582,73 @@
         </w:rPr>
         <w:t>ReadersWriters</w:t>
       </w:r>
+      <w:proofErr w:type="spellEnd"/>
       <w:r>
         <w:t xml:space="preserve">, which provides the methods </w:t>
       </w:r>
+      <w:proofErr w:type="spellStart"/>
       <w:r>
         <w:rPr>
           <w:i/>
           <w:iCs/>
         </w:rPr>
-        <w:t>startRead(), endRead(), startWrite(), endWrite()</w:t>
+        <w:t>startRead</w:t>
+      </w:r>
+      <w:proofErr w:type="spellEnd"/>
+      <w:r>
+        <w:rPr>
+          <w:i/>
+          <w:iCs/>
+        </w:rPr>
+        <w:t xml:space="preserve">(), </w:t>
+      </w:r>
+      <w:proofErr w:type="spellStart"/>
+      <w:r>
+        <w:rPr>
+          <w:i/>
+          <w:iCs/>
+        </w:rPr>
+        <w:t>endRead</w:t>
+      </w:r>
+      <w:proofErr w:type="spellEnd"/>
+      <w:r>
+        <w:rPr>
+          <w:i/>
+          <w:iCs/>
+        </w:rPr>
+        <w:t xml:space="preserve">(), </w:t>
+      </w:r>
+      <w:proofErr w:type="spellStart"/>
+      <w:r>
+        <w:rPr>
+          <w:i/>
+          <w:iCs/>
+        </w:rPr>
+        <w:t>startWrite</w:t>
+      </w:r>
+      <w:proofErr w:type="spellEnd"/>
+      <w:r>
+        <w:rPr>
+          <w:i/>
+          <w:iCs/>
+        </w:rPr>
+        <w:t xml:space="preserve">(), </w:t>
+      </w:r>
+      <w:proofErr w:type="spellStart"/>
+      <w:r>
+        <w:rPr>
+          <w:i/>
+          <w:iCs/>
+        </w:rPr>
+        <w:t>endWrite</w:t>
+      </w:r>
+      <w:proofErr w:type="spellEnd"/>
+      <w:r>
+        <w:rPr>
+          <w:i/>
+          <w:iCs/>
+        </w:rPr>
+        <w:t>()</w:t>
       </w:r>
       <w:r>
         <w:t>. This class ensures that the rules above are satisfied, and ensures fairness such that neither writers or readers are starved.</w:t>
@@ -1395,44 +1708,34 @@
         <w:rPr>
           <w:rFonts w:ascii="Courier New" w:hAnsi="Courier New" w:cs="Courier New"/>
         </w:rPr>
-        <w:t>void insert(</w:t>
-      </w:r>
-      <w:r>
-        <w:rPr>
-          <w:rFonts w:ascii="Courier New" w:hAnsi="Courier New" w:cs="Courier New"/>
-        </w:rPr>
-        <w:t>vector&lt;string&gt;</w:t>
-      </w:r>
-      <w:r>
-        <w:rPr>
-          <w:rFonts w:ascii="Courier New" w:hAnsi="Courier New" w:cs="Courier New"/>
-        </w:rPr>
-        <w:t xml:space="preserve"> s</w:t>
-      </w:r>
-      <w:r>
-        <w:rPr>
-          <w:rFonts w:ascii="Courier New" w:hAnsi="Courier New" w:cs="Courier New"/>
-        </w:rPr>
-        <w:t>trings</w:t>
-      </w:r>
-      <w:r>
-        <w:rPr>
-          <w:rFonts w:ascii="Courier New" w:hAnsi="Courier New" w:cs="Courier New"/>
-        </w:rPr>
-        <w:t>) {</w:t>
-      </w:r>
-    </w:p>
-    <w:p>
-      <w:pPr>
-        <w:rPr>
-          <w:rFonts w:ascii="Courier New" w:hAnsi="Courier New" w:cs="Courier New"/>
-        </w:rPr>
-      </w:pPr>
-      <w:r>
-        <w:rPr>
-          <w:rFonts w:ascii="Courier New" w:hAnsi="Courier New" w:cs="Courier New"/>
-        </w:rPr>
-        <w:t xml:space="preserve">  #pragma omp parallel for</w:t>
+        <w:t>void insert(vector&lt;string&gt; strings) {</w:t>
+      </w:r>
+    </w:p>
+    <w:p>
+      <w:pPr>
+        <w:rPr>
+          <w:rFonts w:ascii="Courier New" w:hAnsi="Courier New" w:cs="Courier New"/>
+        </w:rPr>
+      </w:pPr>
+      <w:r>
+        <w:rPr>
+          <w:rFonts w:ascii="Courier New" w:hAnsi="Courier New" w:cs="Courier New"/>
+        </w:rPr>
+        <w:t xml:space="preserve">  #pragma </w:t>
+      </w:r>
+      <w:proofErr w:type="spellStart"/>
+      <w:r>
+        <w:rPr>
+          <w:rFonts w:ascii="Courier New" w:hAnsi="Courier New" w:cs="Courier New"/>
+        </w:rPr>
+        <w:t>omp</w:t>
+      </w:r>
+      <w:proofErr w:type="spellEnd"/>
+      <w:r>
+        <w:rPr>
+          <w:rFonts w:ascii="Courier New" w:hAnsi="Courier New" w:cs="Courier New"/>
+        </w:rPr>
+        <w:t xml:space="preserve"> parallel for</w:t>
       </w:r>
     </w:p>
     <w:p>
@@ -1451,20 +1754,90 @@
         <w:rPr>
           <w:rFonts w:ascii="Courier New" w:hAnsi="Courier New" w:cs="Courier New"/>
         </w:rPr>
-        <w:t>(int i = 0; i &lt; strings.size(); i++) {</w:t>
-      </w:r>
-    </w:p>
-    <w:p>
-      <w:pPr>
-        <w:rPr>
-          <w:rFonts w:ascii="Courier New" w:hAnsi="Courier New" w:cs="Courier New"/>
-        </w:rPr>
-      </w:pPr>
-      <w:r>
-        <w:rPr>
-          <w:rFonts w:ascii="Courier New" w:hAnsi="Courier New" w:cs="Courier New"/>
-        </w:rPr>
-        <w:t xml:space="preserve">    insert(strings[i]);</w:t>
+        <w:t xml:space="preserve">(int </w:t>
+      </w:r>
+      <w:proofErr w:type="spellStart"/>
+      <w:r>
+        <w:rPr>
+          <w:rFonts w:ascii="Courier New" w:hAnsi="Courier New" w:cs="Courier New"/>
+        </w:rPr>
+        <w:t>i</w:t>
+      </w:r>
+      <w:proofErr w:type="spellEnd"/>
+      <w:r>
+        <w:rPr>
+          <w:rFonts w:ascii="Courier New" w:hAnsi="Courier New" w:cs="Courier New"/>
+        </w:rPr>
+        <w:t xml:space="preserve"> = 0; </w:t>
+      </w:r>
+      <w:proofErr w:type="spellStart"/>
+      <w:r>
+        <w:rPr>
+          <w:rFonts w:ascii="Courier New" w:hAnsi="Courier New" w:cs="Courier New"/>
+        </w:rPr>
+        <w:t>i</w:t>
+      </w:r>
+      <w:proofErr w:type="spellEnd"/>
+      <w:r>
+        <w:rPr>
+          <w:rFonts w:ascii="Courier New" w:hAnsi="Courier New" w:cs="Courier New"/>
+        </w:rPr>
+        <w:t xml:space="preserve"> &lt; </w:t>
+      </w:r>
+      <w:proofErr w:type="spellStart"/>
+      <w:r>
+        <w:rPr>
+          <w:rFonts w:ascii="Courier New" w:hAnsi="Courier New" w:cs="Courier New"/>
+        </w:rPr>
+        <w:t>strings.size</w:t>
+      </w:r>
+      <w:proofErr w:type="spellEnd"/>
+      <w:r>
+        <w:rPr>
+          <w:rFonts w:ascii="Courier New" w:hAnsi="Courier New" w:cs="Courier New"/>
+        </w:rPr>
+        <w:t xml:space="preserve">(); </w:t>
+      </w:r>
+      <w:proofErr w:type="spellStart"/>
+      <w:r>
+        <w:rPr>
+          <w:rFonts w:ascii="Courier New" w:hAnsi="Courier New" w:cs="Courier New"/>
+        </w:rPr>
+        <w:t>i</w:t>
+      </w:r>
+      <w:proofErr w:type="spellEnd"/>
+      <w:r>
+        <w:rPr>
+          <w:rFonts w:ascii="Courier New" w:hAnsi="Courier New" w:cs="Courier New"/>
+        </w:rPr>
+        <w:t>++) {</w:t>
+      </w:r>
+    </w:p>
+    <w:p>
+      <w:pPr>
+        <w:rPr>
+          <w:rFonts w:ascii="Courier New" w:hAnsi="Courier New" w:cs="Courier New"/>
+        </w:rPr>
+      </w:pPr>
+      <w:r>
+        <w:rPr>
+          <w:rFonts w:ascii="Courier New" w:hAnsi="Courier New" w:cs="Courier New"/>
+        </w:rPr>
+        <w:t xml:space="preserve">    insert(strings[</w:t>
+      </w:r>
+      <w:proofErr w:type="spellStart"/>
+      <w:r>
+        <w:rPr>
+          <w:rFonts w:ascii="Courier New" w:hAnsi="Courier New" w:cs="Courier New"/>
+        </w:rPr>
+        <w:t>i</w:t>
+      </w:r>
+      <w:proofErr w:type="spellEnd"/>
+      <w:r>
+        <w:rPr>
+          <w:rFonts w:ascii="Courier New" w:hAnsi="Courier New" w:cs="Courier New"/>
+        </w:rPr>
+        <w:t>]);</w:t>
       </w:r>
     </w:p>
     <w:p>
@@ -1521,8 +1894,33 @@
     </w:p>
     <w:p>
       <w:r>
-        <w:t xml:space="preserve">To evaluate the performance, we compare the concurrent implementation, hereby referred to as ConcurrentTrie, against a sequential implementation, hereby referred to as SequentialTrie, as well as the most common implementation of a set - a hashset, or an </w:t>
-      </w:r>
+        <w:t xml:space="preserve">To evaluate the performance, we compare the concurrent implementation, hereby referred to as </w:t>
+      </w:r>
+      <w:proofErr w:type="spellStart"/>
+      <w:r>
+        <w:t>ConcurrentTrie</w:t>
+      </w:r>
+      <w:proofErr w:type="spellEnd"/>
+      <w:r>
+        <w:t xml:space="preserve">, against a sequential implementation, hereby referred to as </w:t>
+      </w:r>
+      <w:proofErr w:type="spellStart"/>
+      <w:r>
+        <w:t>SequentialTrie</w:t>
+      </w:r>
+      <w:proofErr w:type="spellEnd"/>
+      <w:r>
+        <w:t xml:space="preserve">, as well as the most common implementation of a set - a </w:t>
+      </w:r>
+      <w:proofErr w:type="spellStart"/>
+      <w:r>
+        <w:t>hashset</w:t>
+      </w:r>
+      <w:proofErr w:type="spellEnd"/>
+      <w:r>
+        <w:t xml:space="preserve">, or an </w:t>
+      </w:r>
+      <w:proofErr w:type="spellStart"/>
       <w:r>
         <w:rPr>
           <w:i/>
@@ -1530,6 +1928,7 @@
         </w:rPr>
         <w:t>unordered_set</w:t>
       </w:r>
+      <w:proofErr w:type="spellEnd"/>
       <w:r>
         <w:rPr>
           <w:i/>
@@ -1613,12 +2012,14 @@
                 <w:rFonts w:cstheme="minorHAnsi"/>
               </w:rPr>
             </w:pPr>
+            <w:proofErr w:type="spellStart"/>
             <w:r>
               <w:rPr>
                 <w:rFonts w:cstheme="minorHAnsi"/>
               </w:rPr>
               <w:t>SequentialTrie</w:t>
             </w:r>
+            <w:proofErr w:type="spellEnd"/>
           </w:p>
         </w:tc>
         <w:tc>
@@ -1631,12 +2032,14 @@
                 <w:rFonts w:cstheme="minorHAnsi"/>
               </w:rPr>
             </w:pPr>
+            <w:proofErr w:type="spellStart"/>
             <w:r>
               <w:rPr>
                 <w:rFonts w:cstheme="minorHAnsi"/>
               </w:rPr>
               <w:t>ConcurrentTrie</w:t>
             </w:r>
+            <w:proofErr w:type="spellEnd"/>
           </w:p>
         </w:tc>
         <w:tc>
@@ -1649,12 +2052,14 @@
                 <w:rFonts w:cstheme="minorHAnsi"/>
               </w:rPr>
             </w:pPr>
+            <w:proofErr w:type="spellStart"/>
             <w:r>
               <w:rPr>
                 <w:rFonts w:cstheme="minorHAnsi"/>
               </w:rPr>
               <w:t>Hashset</w:t>
             </w:r>
+            <w:proofErr w:type="spellEnd"/>
           </w:p>
         </w:tc>
       </w:tr>
@@ -1722,25 +2127,7 @@
               <w:rPr>
                 <w:rFonts w:cstheme="minorHAnsi"/>
               </w:rPr>
-              <w:t>5</w:t>
-            </w:r>
-            <w:r>
-              <w:rPr>
-                <w:rFonts w:cstheme="minorHAnsi"/>
-              </w:rPr>
-              <w:t>.9</w:t>
-            </w:r>
-            <w:r>
-              <w:rPr>
-                <w:rFonts w:cstheme="minorHAnsi"/>
-              </w:rPr>
-              <w:t>0</w:t>
-            </w:r>
-            <w:r>
-              <w:rPr>
-                <w:rFonts w:cstheme="minorHAnsi"/>
-              </w:rPr>
-              <w:t xml:space="preserve"> * 10</w:t>
+              <w:t>5.90 * 10</w:t>
             </w:r>
             <w:r>
               <w:rPr>
@@ -1799,14 +2186,43 @@
         <w:t>readings was taken.</w:t>
       </w:r>
       <w:r>
-        <w:t xml:space="preserve"> The ConcurrentTrie had the longest initialization time, even longer than the SequentialTrie likely due to the need to initialize the synchronization constructs.</w:t>
+        <w:t xml:space="preserve"> The </w:t>
+      </w:r>
+      <w:proofErr w:type="spellStart"/>
+      <w:r>
+        <w:t>ConcurrentTrie</w:t>
+      </w:r>
+      <w:proofErr w:type="spellEnd"/>
+      <w:r>
+        <w:t xml:space="preserve"> had the longest initialization time, even longer than the </w:t>
+      </w:r>
+      <w:proofErr w:type="spellStart"/>
+      <w:r>
+        <w:t>SequentialTrie</w:t>
+      </w:r>
+      <w:proofErr w:type="spellEnd"/>
+      <w:r>
+        <w:t xml:space="preserve"> likely due to the need to initialize the synchronization constructs.</w:t>
       </w:r>
       <w:r>
         <w:t xml:space="preserve"> </w:t>
       </w:r>
       <w:r>
-        <w:t>While the ConcurrentTrie was slower than the hashset</w:t>
-      </w:r>
+        <w:t xml:space="preserve">While the </w:t>
+      </w:r>
+      <w:proofErr w:type="spellStart"/>
+      <w:r>
+        <w:t>ConcurrentTrie</w:t>
+      </w:r>
+      <w:proofErr w:type="spellEnd"/>
+      <w:r>
+        <w:t xml:space="preserve"> was slower than the </w:t>
+      </w:r>
+      <w:proofErr w:type="spellStart"/>
+      <w:r>
+        <w:t>hashset</w:t>
+      </w:r>
+      <w:proofErr w:type="spellEnd"/>
       <w:r>
         <w:t>, the initialization time</w:t>
       </w:r>
@@ -1898,12 +2314,14 @@
                 <w:rFonts w:cstheme="minorHAnsi"/>
               </w:rPr>
             </w:pPr>
+            <w:proofErr w:type="spellStart"/>
             <w:r>
               <w:rPr>
                 <w:rFonts w:cstheme="minorHAnsi"/>
               </w:rPr>
               <w:t>ConcurrentTrie</w:t>
             </w:r>
+            <w:proofErr w:type="spellEnd"/>
           </w:p>
         </w:tc>
         <w:tc>
@@ -1916,12 +2334,14 @@
                 <w:rFonts w:cstheme="minorHAnsi"/>
               </w:rPr>
             </w:pPr>
+            <w:proofErr w:type="spellStart"/>
             <w:r>
               <w:rPr>
                 <w:rFonts w:cstheme="minorHAnsi"/>
               </w:rPr>
               <w:t>Hashset</w:t>
             </w:r>
+            <w:proofErr w:type="spellEnd"/>
           </w:p>
         </w:tc>
       </w:tr>
@@ -2166,7 +2586,23 @@
     </w:p>
     <w:p>
       <w:r>
-        <w:t>While the ConcurrentTrie was slower than the hashset, the execution time was still in the order of microseconds, and such a difference is not likely to make a huge impact.</w:t>
+        <w:t xml:space="preserve">While the </w:t>
+      </w:r>
+      <w:proofErr w:type="spellStart"/>
+      <w:r>
+        <w:t>ConcurrentTrie</w:t>
+      </w:r>
+      <w:proofErr w:type="spellEnd"/>
+      <w:r>
+        <w:t xml:space="preserve"> was slower than the </w:t>
+      </w:r>
+      <w:proofErr w:type="spellStart"/>
+      <w:r>
+        <w:t>hashset</w:t>
+      </w:r>
+      <w:proofErr w:type="spellEnd"/>
+      <w:r>
+        <w:t>, the execution time was still in the order of microseconds, and such a difference is not likely to make a huge impact.</w:t>
       </w:r>
       <w:r>
         <w:t xml:space="preserve"> For inserting multiple strings, we provide other methods.</w:t>
@@ -2370,6 +2806,7 @@
                 <w:szCs w:val="20"/>
               </w:rPr>
             </w:pPr>
+            <w:proofErr w:type="spellStart"/>
             <w:r>
               <w:rPr>
                 <w:rFonts w:cstheme="minorHAnsi"/>
@@ -2378,6 +2815,7 @@
               </w:rPr>
               <w:t>SequentialTrie</w:t>
             </w:r>
+            <w:proofErr w:type="spellEnd"/>
           </w:p>
         </w:tc>
         <w:tc>
@@ -2490,13 +2928,23 @@
                 <w:szCs w:val="20"/>
               </w:rPr>
             </w:pPr>
-            <w:r>
-              <w:rPr>
-                <w:rFonts w:cstheme="minorHAnsi"/>
-                <w:sz w:val="20"/>
-                <w:szCs w:val="20"/>
-              </w:rPr>
-              <w:t>ConcurrentTrie (3 threads)</w:t>
+            <w:proofErr w:type="spellStart"/>
+            <w:r>
+              <w:rPr>
+                <w:rFonts w:cstheme="minorHAnsi"/>
+                <w:sz w:val="20"/>
+                <w:szCs w:val="20"/>
+              </w:rPr>
+              <w:t>ConcurrentTrie</w:t>
+            </w:r>
+            <w:proofErr w:type="spellEnd"/>
+            <w:r>
+              <w:rPr>
+                <w:rFonts w:cstheme="minorHAnsi"/>
+                <w:sz w:val="20"/>
+                <w:szCs w:val="20"/>
+              </w:rPr>
+              <w:t xml:space="preserve"> (3 threads)</w:t>
             </w:r>
           </w:p>
         </w:tc>
@@ -2602,29 +3050,23 @@
                 <w:szCs w:val="20"/>
               </w:rPr>
             </w:pPr>
-            <w:r>
-              <w:rPr>
-                <w:rFonts w:cstheme="minorHAnsi"/>
-                <w:sz w:val="20"/>
-                <w:szCs w:val="20"/>
-              </w:rPr>
-              <w:t>ConcurrentTrie (</w:t>
-            </w:r>
-            <w:r>
-              <w:rPr>
-                <w:rFonts w:cstheme="minorHAnsi"/>
-                <w:sz w:val="20"/>
-                <w:szCs w:val="20"/>
-              </w:rPr>
-              <w:t>4</w:t>
-            </w:r>
-            <w:r>
-              <w:rPr>
-                <w:rFonts w:cstheme="minorHAnsi"/>
-                <w:sz w:val="20"/>
-                <w:szCs w:val="20"/>
-              </w:rPr>
-              <w:t xml:space="preserve"> threads)</w:t>
+            <w:proofErr w:type="spellStart"/>
+            <w:r>
+              <w:rPr>
+                <w:rFonts w:cstheme="minorHAnsi"/>
+                <w:sz w:val="20"/>
+                <w:szCs w:val="20"/>
+              </w:rPr>
+              <w:t>ConcurrentTrie</w:t>
+            </w:r>
+            <w:proofErr w:type="spellEnd"/>
+            <w:r>
+              <w:rPr>
+                <w:rFonts w:cstheme="minorHAnsi"/>
+                <w:sz w:val="20"/>
+                <w:szCs w:val="20"/>
+              </w:rPr>
+              <w:t xml:space="preserve"> (4 threads)</w:t>
             </w:r>
           </w:p>
         </w:tc>
@@ -2738,29 +3180,23 @@
                 <w:szCs w:val="20"/>
               </w:rPr>
             </w:pPr>
-            <w:r>
-              <w:rPr>
-                <w:rFonts w:cstheme="minorHAnsi"/>
-                <w:sz w:val="20"/>
-                <w:szCs w:val="20"/>
-              </w:rPr>
-              <w:t>ConcurrentTrie (</w:t>
-            </w:r>
-            <w:r>
-              <w:rPr>
-                <w:rFonts w:cstheme="minorHAnsi"/>
-                <w:sz w:val="20"/>
-                <w:szCs w:val="20"/>
-              </w:rPr>
-              <w:t>5</w:t>
-            </w:r>
-            <w:r>
-              <w:rPr>
-                <w:rFonts w:cstheme="minorHAnsi"/>
-                <w:sz w:val="20"/>
-                <w:szCs w:val="20"/>
-              </w:rPr>
-              <w:t xml:space="preserve"> threads)</w:t>
+            <w:proofErr w:type="spellStart"/>
+            <w:r>
+              <w:rPr>
+                <w:rFonts w:cstheme="minorHAnsi"/>
+                <w:sz w:val="20"/>
+                <w:szCs w:val="20"/>
+              </w:rPr>
+              <w:t>ConcurrentTrie</w:t>
+            </w:r>
+            <w:proofErr w:type="spellEnd"/>
+            <w:r>
+              <w:rPr>
+                <w:rFonts w:cstheme="minorHAnsi"/>
+                <w:sz w:val="20"/>
+                <w:szCs w:val="20"/>
+              </w:rPr>
+              <w:t xml:space="preserve"> (5 threads)</w:t>
             </w:r>
           </w:p>
         </w:tc>
@@ -2874,29 +3310,23 @@
                 <w:szCs w:val="20"/>
               </w:rPr>
             </w:pPr>
-            <w:r>
-              <w:rPr>
-                <w:rFonts w:cstheme="minorHAnsi"/>
-                <w:sz w:val="20"/>
-                <w:szCs w:val="20"/>
-              </w:rPr>
-              <w:t>ConcurrentTrie (</w:t>
-            </w:r>
-            <w:r>
-              <w:rPr>
-                <w:rFonts w:cstheme="minorHAnsi"/>
-                <w:sz w:val="20"/>
-                <w:szCs w:val="20"/>
-              </w:rPr>
-              <w:t>6</w:t>
-            </w:r>
-            <w:r>
-              <w:rPr>
-                <w:rFonts w:cstheme="minorHAnsi"/>
-                <w:sz w:val="20"/>
-                <w:szCs w:val="20"/>
-              </w:rPr>
-              <w:t xml:space="preserve"> threads)</w:t>
+            <w:proofErr w:type="spellStart"/>
+            <w:r>
+              <w:rPr>
+                <w:rFonts w:cstheme="minorHAnsi"/>
+                <w:sz w:val="20"/>
+                <w:szCs w:val="20"/>
+              </w:rPr>
+              <w:t>ConcurrentTrie</w:t>
+            </w:r>
+            <w:proofErr w:type="spellEnd"/>
+            <w:r>
+              <w:rPr>
+                <w:rFonts w:cstheme="minorHAnsi"/>
+                <w:sz w:val="20"/>
+                <w:szCs w:val="20"/>
+              </w:rPr>
+              <w:t xml:space="preserve"> (6 threads)</w:t>
             </w:r>
           </w:p>
         </w:tc>
@@ -3002,6 +3432,7 @@
                 <w:szCs w:val="20"/>
               </w:rPr>
             </w:pPr>
+            <w:proofErr w:type="spellStart"/>
             <w:r>
               <w:rPr>
                 <w:rFonts w:cstheme="minorHAnsi"/>
@@ -3010,6 +3441,7 @@
               </w:rPr>
               <w:t>Hashset</w:t>
             </w:r>
+            <w:proofErr w:type="spellEnd"/>
           </w:p>
         </w:tc>
         <w:tc>
@@ -3114,6 +3546,7 @@
                 <w:szCs w:val="20"/>
               </w:rPr>
             </w:pPr>
+            <w:proofErr w:type="spellStart"/>
             <w:r>
               <w:rPr>
                 <w:rFonts w:cstheme="minorHAnsi"/>
@@ -3121,7 +3554,37 @@
                 <w:sz w:val="20"/>
                 <w:szCs w:val="20"/>
               </w:rPr>
-              <w:t>ConcurrentTrie (insertAsync)</w:t>
+              <w:t>ConcurrentTrie</w:t>
+            </w:r>
+            <w:proofErr w:type="spellEnd"/>
+            <w:r>
+              <w:rPr>
+                <w:rFonts w:cstheme="minorHAnsi"/>
+                <w:color w:val="4472C4" w:themeColor="accent1"/>
+                <w:sz w:val="20"/>
+                <w:szCs w:val="20"/>
+              </w:rPr>
+              <w:t xml:space="preserve"> (</w:t>
+            </w:r>
+            <w:proofErr w:type="spellStart"/>
+            <w:r>
+              <w:rPr>
+                <w:rFonts w:cstheme="minorHAnsi"/>
+                <w:color w:val="4472C4" w:themeColor="accent1"/>
+                <w:sz w:val="20"/>
+                <w:szCs w:val="20"/>
+              </w:rPr>
+              <w:t>insertAsync</w:t>
+            </w:r>
+            <w:proofErr w:type="spellEnd"/>
+            <w:r>
+              <w:rPr>
+                <w:rFonts w:cstheme="minorHAnsi"/>
+                <w:color w:val="4472C4" w:themeColor="accent1"/>
+                <w:sz w:val="20"/>
+                <w:szCs w:val="20"/>
+              </w:rPr>
+              <w:t>)</w:t>
             </w:r>
           </w:p>
         </w:tc>
@@ -3306,8 +3769,16 @@
         <w:rPr>
           <w:rFonts w:cstheme="minorHAnsi"/>
         </w:rPr>
-        <w:t>parallelizing the work definitely leads to faster execution compared to the sequential trie</w:t>
-      </w:r>
+        <w:t xml:space="preserve">parallelizing the work definitely leads to faster execution compared to the sequential </w:t>
+      </w:r>
+      <w:proofErr w:type="spellStart"/>
+      <w:r>
+        <w:rPr>
+          <w:rFonts w:cstheme="minorHAnsi"/>
+        </w:rPr>
+        <w:t>trie</w:t>
+      </w:r>
+      <w:proofErr w:type="spellEnd"/>
       <w:r>
         <w:rPr>
           <w:rFonts w:cstheme="minorHAnsi"/>
@@ -3361,8 +3832,16 @@
         <w:rPr>
           <w:rFonts w:cstheme="minorHAnsi"/>
         </w:rPr>
-        <w:t>For insertion, it is hard to beat the hashset</w:t>
-      </w:r>
+        <w:t xml:space="preserve">For insertion, it is hard to beat the </w:t>
+      </w:r>
+      <w:proofErr w:type="spellStart"/>
+      <w:r>
+        <w:rPr>
+          <w:rFonts w:cstheme="minorHAnsi"/>
+        </w:rPr>
+        <w:t>hashset</w:t>
+      </w:r>
+      <w:proofErr w:type="spellEnd"/>
       <w:r>
         <w:rPr>
           <w:rFonts w:cstheme="minorHAnsi"/>
@@ -3549,12 +4028,14 @@
                 <w:rFonts w:cstheme="minorHAnsi"/>
               </w:rPr>
             </w:pPr>
+            <w:proofErr w:type="spellStart"/>
             <w:r>
               <w:rPr>
                 <w:rFonts w:cstheme="minorHAnsi"/>
               </w:rPr>
               <w:t>ConcurrentTrie</w:t>
             </w:r>
+            <w:proofErr w:type="spellEnd"/>
           </w:p>
         </w:tc>
         <w:tc>
@@ -3567,12 +4048,14 @@
                 <w:rFonts w:cstheme="minorHAnsi"/>
               </w:rPr>
             </w:pPr>
+            <w:proofErr w:type="spellStart"/>
             <w:r>
               <w:rPr>
                 <w:rFonts w:cstheme="minorHAnsi"/>
               </w:rPr>
               <w:t>Hashset</w:t>
             </w:r>
+            <w:proofErr w:type="spellEnd"/>
           </w:p>
         </w:tc>
       </w:tr>
@@ -3591,13 +4074,7 @@
               <w:rPr>
                 <w:rFonts w:cstheme="minorHAnsi"/>
               </w:rPr>
-              <w:t>10</w:t>
-            </w:r>
-            <w:r>
-              <w:rPr>
-                <w:rFonts w:cstheme="minorHAnsi"/>
-              </w:rPr>
-              <w:t>0,000 strings</w:t>
+              <w:t>100,000 strings</w:t>
             </w:r>
           </w:p>
         </w:tc>
@@ -3685,27 +4162,14 @@
               <w:rPr>
                 <w:rFonts w:cstheme="minorHAnsi"/>
               </w:rPr>
-              <w:t>7.80</w:t>
-            </w:r>
-            <w:r>
-              <w:rPr>
-                <w:rFonts w:cstheme="minorHAnsi"/>
-              </w:rPr>
-              <w:t xml:space="preserve"> * 10</w:t>
+              <w:t>7.80 * 10</w:t>
             </w:r>
             <w:r>
               <w:rPr>
                 <w:rFonts w:cstheme="minorHAnsi"/>
                 <w:vertAlign w:val="superscript"/>
               </w:rPr>
-              <w:t>-</w:t>
-            </w:r>
-            <w:r>
-              <w:rPr>
-                <w:rFonts w:cstheme="minorHAnsi"/>
-                <w:vertAlign w:val="superscript"/>
-              </w:rPr>
-              <w:t>7</w:t>
+              <w:t>-7</w:t>
             </w:r>
           </w:p>
         </w:tc>
@@ -3750,13 +4214,7 @@
               <w:rPr>
                 <w:rFonts w:cstheme="minorHAnsi"/>
               </w:rPr>
-              <w:t>6</w:t>
-            </w:r>
-            <w:r>
-              <w:rPr>
-                <w:rFonts w:cstheme="minorHAnsi"/>
-              </w:rPr>
-              <w:t>00,000 strings</w:t>
+              <w:t>600,000 strings</w:t>
             </w:r>
           </w:p>
         </w:tc>
@@ -3885,7 +4343,23 @@
         <w:t xml:space="preserve">. </w:t>
       </w:r>
       <w:r>
-        <w:t>The ConcurrentTrie is slower than the hashset, however the difference is extremely small as well.</w:t>
+        <w:t xml:space="preserve">The </w:t>
+      </w:r>
+      <w:proofErr w:type="spellStart"/>
+      <w:r>
+        <w:t>ConcurrentTrie</w:t>
+      </w:r>
+      <w:proofErr w:type="spellEnd"/>
+      <w:r>
+        <w:t xml:space="preserve"> is slower than the </w:t>
+      </w:r>
+      <w:proofErr w:type="spellStart"/>
+      <w:r>
+        <w:t>hashset</w:t>
+      </w:r>
+      <w:proofErr w:type="spellEnd"/>
+      <w:r>
+        <w:t>, however the difference is extremely small as well.</w:t>
       </w:r>
       <w:r>
         <w:t xml:space="preserve"> </w:t>
@@ -3911,28 +4385,7 @@
           <w:rFonts w:cstheme="minorHAnsi"/>
           <w:u w:val="single"/>
         </w:rPr>
-        <w:t xml:space="preserve">Checking for existence of a </w:t>
-      </w:r>
-      <w:r>
-        <w:rPr>
-          <w:rFonts w:cstheme="minorHAnsi"/>
-          <w:u w:val="single"/>
-        </w:rPr>
-        <w:t xml:space="preserve">vector of </w:t>
-      </w:r>
-      <w:r>
-        <w:rPr>
-          <w:rFonts w:cstheme="minorHAnsi"/>
-          <w:u w:val="single"/>
-        </w:rPr>
-        <w:t>string</w:t>
-      </w:r>
-      <w:r>
-        <w:rPr>
-          <w:rFonts w:cstheme="minorHAnsi"/>
-          <w:u w:val="single"/>
-        </w:rPr>
-        <w:t>s</w:t>
+        <w:t>Checking for existence of a vector of strings</w:t>
       </w:r>
     </w:p>
     <w:tbl>
@@ -3976,12 +4429,14 @@
                 <w:rFonts w:cstheme="minorHAnsi"/>
               </w:rPr>
             </w:pPr>
+            <w:proofErr w:type="spellStart"/>
             <w:r>
               <w:rPr>
                 <w:rFonts w:cstheme="minorHAnsi"/>
               </w:rPr>
               <w:t>SequentialTrie</w:t>
             </w:r>
+            <w:proofErr w:type="spellEnd"/>
           </w:p>
         </w:tc>
         <w:tc>
@@ -3994,12 +4449,14 @@
                 <w:rFonts w:cstheme="minorHAnsi"/>
               </w:rPr>
             </w:pPr>
+            <w:proofErr w:type="spellStart"/>
             <w:r>
               <w:rPr>
                 <w:rFonts w:cstheme="minorHAnsi"/>
               </w:rPr>
               <w:t>ConcurrentTrie</w:t>
             </w:r>
+            <w:proofErr w:type="spellEnd"/>
           </w:p>
         </w:tc>
         <w:tc>
@@ -4012,12 +4469,14 @@
                 <w:rFonts w:cstheme="minorHAnsi"/>
               </w:rPr>
             </w:pPr>
+            <w:proofErr w:type="spellStart"/>
             <w:r>
               <w:rPr>
                 <w:rFonts w:cstheme="minorHAnsi"/>
               </w:rPr>
               <w:t>Hashset</w:t>
             </w:r>
+            <w:proofErr w:type="spellEnd"/>
           </w:p>
         </w:tc>
       </w:tr>
@@ -4400,31 +4859,23 @@
         <w:t>x</w:t>
       </w:r>
       <w:r>
-        <w:t xml:space="preserve"> strings. </w:t>
-      </w:r>
-      <w:r>
-        <w:t xml:space="preserve">As the number of strings increased, adding concurrency led to better </w:t>
-      </w:r>
-      <w:r>
-        <w:t>execution timing</w:t>
-      </w:r>
-      <w:r>
-        <w:t>s</w:t>
-      </w:r>
-      <w:r>
-        <w:t xml:space="preserve">. </w:t>
-      </w:r>
-      <w:r>
-        <w:t>While the</w:t>
-      </w:r>
-      <w:r>
-        <w:t xml:space="preserve"> ConcurrentTrie is </w:t>
-      </w:r>
-      <w:r>
-        <w:t>still</w:t>
-      </w:r>
-      <w:r>
-        <w:t xml:space="preserve"> slower than the hashset, </w:t>
+        <w:t xml:space="preserve"> strings. As the number of strings increased, adding concurrency led to better execution timings. While the </w:t>
+      </w:r>
+      <w:proofErr w:type="spellStart"/>
+      <w:r>
+        <w:t>ConcurrentTrie</w:t>
+      </w:r>
+      <w:proofErr w:type="spellEnd"/>
+      <w:r>
+        <w:t xml:space="preserve"> is still slower than the </w:t>
+      </w:r>
+      <w:proofErr w:type="spellStart"/>
+      <w:r>
+        <w:t>hashset</w:t>
+      </w:r>
+      <w:proofErr w:type="spellEnd"/>
+      <w:r>
+        <w:t xml:space="preserve">, </w:t>
       </w:r>
       <w:r>
         <w:t>the difference in execution time is less than half a second, even for 1 million strings.</w:t>
@@ -4432,7 +4883,15 @@
     </w:p>
     <w:p>
       <w:r>
-        <w:t>The above ConcurrentTrie implementation uses 4 threads, which seems to yield the best performance on average.</w:t>
+        <w:t xml:space="preserve">The above </w:t>
+      </w:r>
+      <w:proofErr w:type="spellStart"/>
+      <w:r>
+        <w:t>ConcurrentTrie</w:t>
+      </w:r>
+      <w:proofErr w:type="spellEnd"/>
+      <w:r>
+        <w:t xml:space="preserve"> implementation uses 4 threads, which seems to yield the best performance on average.</w:t>
       </w:r>
     </w:p>
     <w:p>
@@ -4520,12 +4979,14 @@
                 <w:rFonts w:cstheme="minorHAnsi"/>
               </w:rPr>
             </w:pPr>
+            <w:proofErr w:type="spellStart"/>
             <w:r>
               <w:rPr>
                 <w:rFonts w:cstheme="minorHAnsi"/>
               </w:rPr>
               <w:t>ConcurrentTrie</w:t>
             </w:r>
+            <w:proofErr w:type="spellEnd"/>
           </w:p>
         </w:tc>
         <w:tc>
@@ -4538,12 +4999,14 @@
                 <w:rFonts w:cstheme="minorHAnsi"/>
               </w:rPr>
             </w:pPr>
+            <w:proofErr w:type="spellStart"/>
             <w:r>
               <w:rPr>
                 <w:rFonts w:cstheme="minorHAnsi"/>
               </w:rPr>
               <w:t>Hashset</w:t>
             </w:r>
+            <w:proofErr w:type="spellEnd"/>
           </w:p>
         </w:tc>
       </w:tr>
@@ -4741,13 +5204,7 @@
               <w:rPr>
                 <w:rFonts w:cstheme="minorHAnsi"/>
               </w:rPr>
-              <w:t>6</w:t>
-            </w:r>
-            <w:r>
-              <w:rPr>
-                <w:rFonts w:cstheme="minorHAnsi"/>
-              </w:rPr>
-              <w:t>00,000 strings</w:t>
+              <w:t>600,000 strings</w:t>
             </w:r>
           </w:p>
         </w:tc>
@@ -4836,7 +5293,23 @@
         <w:t>, before being removed</w:t>
       </w:r>
       <w:r>
-        <w:t xml:space="preserve">. While the ConcurrentTrie was slower than the hashset, the execution time was still in the order of microseconds, and such a difference is not likely to make a huge impact. For </w:t>
+        <w:t xml:space="preserve">. While the </w:t>
+      </w:r>
+      <w:proofErr w:type="spellStart"/>
+      <w:r>
+        <w:t>ConcurrentTrie</w:t>
+      </w:r>
+      <w:proofErr w:type="spellEnd"/>
+      <w:r>
+        <w:t xml:space="preserve"> was slower than the </w:t>
+      </w:r>
+      <w:proofErr w:type="spellStart"/>
+      <w:r>
+        <w:t>hashset</w:t>
+      </w:r>
+      <w:proofErr w:type="spellEnd"/>
+      <w:r>
+        <w:t xml:space="preserve">, the execution time was still in the order of microseconds, and such a difference is not likely to make a huge impact. For </w:t>
       </w:r>
       <w:r>
         <w:t>removing</w:t>
@@ -4858,14 +5331,7 @@
           <w:rFonts w:cstheme="minorHAnsi"/>
           <w:u w:val="single"/>
         </w:rPr>
-        <w:t>Removing</w:t>
-      </w:r>
-      <w:r>
-        <w:rPr>
-          <w:rFonts w:cstheme="minorHAnsi"/>
-          <w:u w:val="single"/>
-        </w:rPr>
-        <w:t xml:space="preserve"> a vector of strings</w:t>
+        <w:t>Removing a vector of strings</w:t>
       </w:r>
     </w:p>
     <w:tbl>
@@ -4991,6 +5457,7 @@
                 <w:szCs w:val="20"/>
               </w:rPr>
             </w:pPr>
+            <w:proofErr w:type="spellStart"/>
             <w:r>
               <w:rPr>
                 <w:rFonts w:cstheme="minorHAnsi"/>
@@ -4999,6 +5466,7 @@
               </w:rPr>
               <w:t>SequentialTrie</w:t>
             </w:r>
+            <w:proofErr w:type="spellEnd"/>
           </w:p>
         </w:tc>
         <w:tc>
@@ -5081,13 +5549,23 @@
                 <w:szCs w:val="20"/>
               </w:rPr>
             </w:pPr>
-            <w:r>
-              <w:rPr>
-                <w:rFonts w:cstheme="minorHAnsi"/>
-                <w:sz w:val="20"/>
-                <w:szCs w:val="20"/>
-              </w:rPr>
-              <w:t>ConcurrentTrie (</w:t>
+            <w:proofErr w:type="spellStart"/>
+            <w:r>
+              <w:rPr>
+                <w:rFonts w:cstheme="minorHAnsi"/>
+                <w:sz w:val="20"/>
+                <w:szCs w:val="20"/>
+              </w:rPr>
+              <w:t>ConcurrentTrie</w:t>
+            </w:r>
+            <w:proofErr w:type="spellEnd"/>
+            <w:r>
+              <w:rPr>
+                <w:rFonts w:cstheme="minorHAnsi"/>
+                <w:sz w:val="20"/>
+                <w:szCs w:val="20"/>
+              </w:rPr>
+              <w:t xml:space="preserve"> (</w:t>
             </w:r>
             <w:r>
               <w:rPr>
@@ -5187,13 +5665,23 @@
                 <w:szCs w:val="20"/>
               </w:rPr>
             </w:pPr>
-            <w:r>
-              <w:rPr>
-                <w:rFonts w:cstheme="minorHAnsi"/>
-                <w:sz w:val="20"/>
-                <w:szCs w:val="20"/>
-              </w:rPr>
-              <w:t>ConcurrentTrie (</w:t>
+            <w:proofErr w:type="spellStart"/>
+            <w:r>
+              <w:rPr>
+                <w:rFonts w:cstheme="minorHAnsi"/>
+                <w:sz w:val="20"/>
+                <w:szCs w:val="20"/>
+              </w:rPr>
+              <w:t>ConcurrentTrie</w:t>
+            </w:r>
+            <w:proofErr w:type="spellEnd"/>
+            <w:r>
+              <w:rPr>
+                <w:rFonts w:cstheme="minorHAnsi"/>
+                <w:sz w:val="20"/>
+                <w:szCs w:val="20"/>
+              </w:rPr>
+              <w:t xml:space="preserve"> (</w:t>
             </w:r>
             <w:r>
               <w:rPr>
@@ -5293,13 +5781,23 @@
                 <w:szCs w:val="20"/>
               </w:rPr>
             </w:pPr>
-            <w:r>
-              <w:rPr>
-                <w:rFonts w:cstheme="minorHAnsi"/>
-                <w:sz w:val="20"/>
-                <w:szCs w:val="20"/>
-              </w:rPr>
-              <w:t>ConcurrentTrie (</w:t>
+            <w:proofErr w:type="spellStart"/>
+            <w:r>
+              <w:rPr>
+                <w:rFonts w:cstheme="minorHAnsi"/>
+                <w:sz w:val="20"/>
+                <w:szCs w:val="20"/>
+              </w:rPr>
+              <w:t>ConcurrentTrie</w:t>
+            </w:r>
+            <w:proofErr w:type="spellEnd"/>
+            <w:r>
+              <w:rPr>
+                <w:rFonts w:cstheme="minorHAnsi"/>
+                <w:sz w:val="20"/>
+                <w:szCs w:val="20"/>
+              </w:rPr>
+              <w:t xml:space="preserve"> (</w:t>
             </w:r>
             <w:r>
               <w:rPr>
@@ -5399,13 +5897,23 @@
                 <w:szCs w:val="20"/>
               </w:rPr>
             </w:pPr>
-            <w:r>
-              <w:rPr>
-                <w:rFonts w:cstheme="minorHAnsi"/>
-                <w:sz w:val="20"/>
-                <w:szCs w:val="20"/>
-              </w:rPr>
-              <w:t>ConcurrentTrie (</w:t>
+            <w:proofErr w:type="spellStart"/>
+            <w:r>
+              <w:rPr>
+                <w:rFonts w:cstheme="minorHAnsi"/>
+                <w:sz w:val="20"/>
+                <w:szCs w:val="20"/>
+              </w:rPr>
+              <w:t>ConcurrentTrie</w:t>
+            </w:r>
+            <w:proofErr w:type="spellEnd"/>
+            <w:r>
+              <w:rPr>
+                <w:rFonts w:cstheme="minorHAnsi"/>
+                <w:sz w:val="20"/>
+                <w:szCs w:val="20"/>
+              </w:rPr>
+              <w:t xml:space="preserve"> (</w:t>
             </w:r>
             <w:r>
               <w:rPr>
@@ -5505,13 +6013,23 @@
                 <w:szCs w:val="20"/>
               </w:rPr>
             </w:pPr>
-            <w:r>
-              <w:rPr>
-                <w:rFonts w:cstheme="minorHAnsi"/>
-                <w:sz w:val="20"/>
-                <w:szCs w:val="20"/>
-              </w:rPr>
-              <w:t>ConcurrentTrie (</w:t>
+            <w:proofErr w:type="spellStart"/>
+            <w:r>
+              <w:rPr>
+                <w:rFonts w:cstheme="minorHAnsi"/>
+                <w:sz w:val="20"/>
+                <w:szCs w:val="20"/>
+              </w:rPr>
+              <w:t>ConcurrentTrie</w:t>
+            </w:r>
+            <w:proofErr w:type="spellEnd"/>
+            <w:r>
+              <w:rPr>
+                <w:rFonts w:cstheme="minorHAnsi"/>
+                <w:sz w:val="20"/>
+                <w:szCs w:val="20"/>
+              </w:rPr>
+              <w:t xml:space="preserve"> (</w:t>
             </w:r>
             <w:r>
               <w:rPr>
@@ -5601,15 +6119,7 @@
                 <w:sz w:val="20"/>
                 <w:szCs w:val="20"/>
               </w:rPr>
-              <w:t>0.3</w:t>
-            </w:r>
-            <w:r>
-              <w:rPr>
-                <w:rFonts w:cstheme="minorHAnsi"/>
-                <w:sz w:val="20"/>
-                <w:szCs w:val="20"/>
-              </w:rPr>
-              <w:t>05</w:t>
+              <w:t>0.305</w:t>
             </w:r>
           </w:p>
         </w:tc>
@@ -5627,6 +6137,7 @@
                 <w:szCs w:val="20"/>
               </w:rPr>
             </w:pPr>
+            <w:proofErr w:type="spellStart"/>
             <w:r>
               <w:rPr>
                 <w:rFonts w:cstheme="minorHAnsi"/>
@@ -5635,6 +6146,7 @@
               </w:rPr>
               <w:t>Hashset</w:t>
             </w:r>
+            <w:proofErr w:type="spellEnd"/>
           </w:p>
         </w:tc>
         <w:tc>
@@ -5717,6 +6229,7 @@
                 <w:szCs w:val="20"/>
               </w:rPr>
             </w:pPr>
+            <w:proofErr w:type="spellStart"/>
             <w:r>
               <w:rPr>
                 <w:rFonts w:cstheme="minorHAnsi"/>
@@ -5724,8 +6237,9 @@
                 <w:sz w:val="20"/>
                 <w:szCs w:val="20"/>
               </w:rPr>
-              <w:t>ConcurrentTrie (</w:t>
-            </w:r>
+              <w:t>ConcurrentTrie</w:t>
+            </w:r>
+            <w:proofErr w:type="spellEnd"/>
             <w:r>
               <w:rPr>
                 <w:rFonts w:cstheme="minorHAnsi"/>
@@ -5733,6 +6247,16 @@
                 <w:sz w:val="20"/>
                 <w:szCs w:val="20"/>
               </w:rPr>
+              <w:t xml:space="preserve"> (</w:t>
+            </w:r>
+            <w:proofErr w:type="spellStart"/>
+            <w:r>
+              <w:rPr>
+                <w:rFonts w:cstheme="minorHAnsi"/>
+                <w:color w:val="4472C4" w:themeColor="accent1"/>
+                <w:sz w:val="20"/>
+                <w:szCs w:val="20"/>
+              </w:rPr>
               <w:t>remove</w:t>
             </w:r>
             <w:r>
@@ -5742,7 +6266,17 @@
                 <w:sz w:val="20"/>
                 <w:szCs w:val="20"/>
               </w:rPr>
-              <w:t>Async)</w:t>
+              <w:t>Async</w:t>
+            </w:r>
+            <w:proofErr w:type="spellEnd"/>
+            <w:r>
+              <w:rPr>
+                <w:rFonts w:cstheme="minorHAnsi"/>
+                <w:color w:val="4472C4" w:themeColor="accent1"/>
+                <w:sz w:val="20"/>
+                <w:szCs w:val="20"/>
+              </w:rPr>
+              <w:t>)</w:t>
             </w:r>
           </w:p>
         </w:tc>
@@ -5765,7 +6299,7 @@
                 <w:sz w:val="20"/>
                 <w:szCs w:val="20"/>
               </w:rPr>
-              <w:t>1.</w:t>
+              <w:t>1.17 * 10</w:t>
             </w:r>
             <w:r>
               <w:rPr>
@@ -5773,9 +6307,24 @@
                 <w:color w:val="4472C4" w:themeColor="accent1"/>
                 <w:sz w:val="20"/>
                 <w:szCs w:val="20"/>
-              </w:rPr>
-              <w:t>17</w:t>
-            </w:r>
+                <w:vertAlign w:val="superscript"/>
+              </w:rPr>
+              <w:t>-4</w:t>
+            </w:r>
+          </w:p>
+        </w:tc>
+        <w:tc>
+          <w:tcPr>
+            <w:tcW w:w="1559" w:type="dxa"/>
+          </w:tcPr>
+          <w:p>
+            <w:pPr>
+              <w:rPr>
+                <w:rFonts w:cstheme="minorHAnsi"/>
+                <w:sz w:val="20"/>
+                <w:szCs w:val="20"/>
+              </w:rPr>
+            </w:pPr>
             <w:r>
               <w:rPr>
                 <w:rFonts w:cstheme="minorHAnsi"/>
@@ -5783,6 +6332,15 @@
                 <w:sz w:val="20"/>
                 <w:szCs w:val="20"/>
               </w:rPr>
+              <w:t>8.9</w:t>
+            </w:r>
+            <w:r>
+              <w:rPr>
+                <w:rFonts w:cstheme="minorHAnsi"/>
+                <w:color w:val="4472C4" w:themeColor="accent1"/>
+                <w:sz w:val="20"/>
+                <w:szCs w:val="20"/>
+              </w:rPr>
               <w:t xml:space="preserve"> * 10</w:t>
             </w:r>
             <w:r>
@@ -5793,13 +6351,13 @@
                 <w:szCs w:val="20"/>
                 <w:vertAlign w:val="superscript"/>
               </w:rPr>
-              <w:t>-4</w:t>
-            </w:r>
-          </w:p>
-        </w:tc>
-        <w:tc>
-          <w:tcPr>
-            <w:tcW w:w="1559" w:type="dxa"/>
+              <w:t>-5</w:t>
+            </w:r>
+          </w:p>
+        </w:tc>
+        <w:tc>
+          <w:tcPr>
+            <w:tcW w:w="1701" w:type="dxa"/>
           </w:tcPr>
           <w:p>
             <w:pPr>
@@ -5816,7 +6374,7 @@
                 <w:sz w:val="20"/>
                 <w:szCs w:val="20"/>
               </w:rPr>
-              <w:t>8.9</w:t>
+              <w:t>9.3 * 10</w:t>
             </w:r>
             <w:r>
               <w:rPr>
@@ -5824,70 +6382,9 @@
                 <w:color w:val="4472C4" w:themeColor="accent1"/>
                 <w:sz w:val="20"/>
                 <w:szCs w:val="20"/>
-              </w:rPr>
-              <w:t xml:space="preserve"> * 10</w:t>
-            </w:r>
-            <w:r>
-              <w:rPr>
-                <w:rFonts w:cstheme="minorHAnsi"/>
-                <w:color w:val="4472C4" w:themeColor="accent1"/>
-                <w:sz w:val="20"/>
-                <w:szCs w:val="20"/>
                 <w:vertAlign w:val="superscript"/>
               </w:rPr>
               <w:t>-5</w:t>
-            </w:r>
-          </w:p>
-        </w:tc>
-        <w:tc>
-          <w:tcPr>
-            <w:tcW w:w="1701" w:type="dxa"/>
-          </w:tcPr>
-          <w:p>
-            <w:pPr>
-              <w:rPr>
-                <w:rFonts w:cstheme="minorHAnsi"/>
-                <w:sz w:val="20"/>
-                <w:szCs w:val="20"/>
-              </w:rPr>
-            </w:pPr>
-            <w:r>
-              <w:rPr>
-                <w:rFonts w:cstheme="minorHAnsi"/>
-                <w:color w:val="4472C4" w:themeColor="accent1"/>
-                <w:sz w:val="20"/>
-                <w:szCs w:val="20"/>
-              </w:rPr>
-              <w:t>9.3</w:t>
-            </w:r>
-            <w:r>
-              <w:rPr>
-                <w:rFonts w:cstheme="minorHAnsi"/>
-                <w:color w:val="4472C4" w:themeColor="accent1"/>
-                <w:sz w:val="20"/>
-                <w:szCs w:val="20"/>
-              </w:rPr>
-              <w:t xml:space="preserve"> * 10</w:t>
-            </w:r>
-            <w:r>
-              <w:rPr>
-                <w:rFonts w:cstheme="minorHAnsi"/>
-                <w:color w:val="4472C4" w:themeColor="accent1"/>
-                <w:sz w:val="20"/>
-                <w:szCs w:val="20"/>
-                <w:vertAlign w:val="superscript"/>
-              </w:rPr>
-              <w:t>-</w:t>
-            </w:r>
-            <w:r>
-              <w:rPr>
-                <w:rFonts w:cstheme="minorHAnsi"/>
-                <w:color w:val="4472C4" w:themeColor="accent1"/>
-                <w:sz w:val="20"/>
-                <w:szCs w:val="20"/>
-                <w:vertAlign w:val="superscript"/>
-              </w:rPr>
-              <w:t>5</w:t>
             </w:r>
           </w:p>
         </w:tc>
@@ -5905,31 +6402,7 @@
         <w:rPr>
           <w:rFonts w:cstheme="minorHAnsi"/>
         </w:rPr>
-        <w:t xml:space="preserve">Strings were sampled at random, and the decision to compare against </w:t>
-      </w:r>
-      <w:r>
-        <w:rPr>
-          <w:rFonts w:cstheme="minorHAnsi"/>
-        </w:rPr>
-        <w:t>4</w:t>
-      </w:r>
-      <w:r>
-        <w:rPr>
-          <w:rFonts w:cstheme="minorHAnsi"/>
-        </w:rPr>
-        <w:t>-</w:t>
-      </w:r>
-      <w:r>
-        <w:rPr>
-          <w:rFonts w:cstheme="minorHAnsi"/>
-        </w:rPr>
-        <w:t>12</w:t>
-      </w:r>
-      <w:r>
-        <w:rPr>
-          <w:rFonts w:cstheme="minorHAnsi"/>
-        </w:rPr>
-        <w:t xml:space="preserve"> threads were due to preliminary testing which showed that these numbers of threads generally yielded the best performance. From these readings, a few conclusions can be drawn.</w:t>
+        <w:t>Strings were sampled at random, and the decision to compare against 4-12 threads were due to preliminary testing which showed that these numbers of threads generally yielded the best performance. From these readings, a few conclusions can be drawn.</w:t>
       </w:r>
     </w:p>
     <w:p>
@@ -5953,7 +6426,21 @@
         <w:rPr>
           <w:rFonts w:cstheme="minorHAnsi"/>
         </w:rPr>
-        <w:t>the work definitely leads to faster execution compared to the sequential trie.</w:t>
+        <w:t xml:space="preserve">the work definitely leads to faster execution compared to the sequential </w:t>
+      </w:r>
+      <w:proofErr w:type="spellStart"/>
+      <w:r>
+        <w:rPr>
+          <w:rFonts w:cstheme="minorHAnsi"/>
+        </w:rPr>
+        <w:t>trie</w:t>
+      </w:r>
+      <w:proofErr w:type="spellEnd"/>
+      <w:r>
+        <w:rPr>
+          <w:rFonts w:cstheme="minorHAnsi"/>
+        </w:rPr>
+        <w:t>.</w:t>
       </w:r>
       <w:r>
         <w:rPr>
@@ -6026,7 +6513,21 @@
         <w:rPr>
           <w:rFonts w:cstheme="minorHAnsi"/>
         </w:rPr>
-        <w:t>, it is hard to beat the hashset in terms of timing, for smaller number of strings. However, as the number of strings increase, the difference in execution time decreases.</w:t>
+        <w:t xml:space="preserve">, it is hard to beat the </w:t>
+      </w:r>
+      <w:proofErr w:type="spellStart"/>
+      <w:r>
+        <w:rPr>
+          <w:rFonts w:cstheme="minorHAnsi"/>
+        </w:rPr>
+        <w:t>hashset</w:t>
+      </w:r>
+      <w:proofErr w:type="spellEnd"/>
+      <w:r>
+        <w:rPr>
+          <w:rFonts w:cstheme="minorHAnsi"/>
+        </w:rPr>
+        <w:t xml:space="preserve"> in terms of timing, for smaller number of strings. However, as the number of strings increase, the difference in execution time decreases.</w:t>
       </w:r>
       <w:r>
         <w:rPr>
@@ -6227,12 +6728,14 @@
                 <w:rFonts w:cstheme="minorHAnsi"/>
               </w:rPr>
             </w:pPr>
+            <w:proofErr w:type="spellStart"/>
             <w:r>
               <w:rPr>
                 <w:rFonts w:cstheme="minorHAnsi"/>
               </w:rPr>
               <w:t>ConcurrentTrie</w:t>
             </w:r>
+            <w:proofErr w:type="spellEnd"/>
           </w:p>
         </w:tc>
         <w:tc>
@@ -6245,12 +6748,14 @@
                 <w:rFonts w:cstheme="minorHAnsi"/>
               </w:rPr>
             </w:pPr>
+            <w:proofErr w:type="spellStart"/>
             <w:r>
               <w:rPr>
                 <w:rFonts w:cstheme="minorHAnsi"/>
               </w:rPr>
               <w:t>Hashset</w:t>
             </w:r>
+            <w:proofErr w:type="spellEnd"/>
           </w:p>
         </w:tc>
       </w:tr>
@@ -6453,7 +6958,35 @@
         <w:rPr>
           <w:rFonts w:cstheme="minorHAnsi"/>
         </w:rPr>
-        <w:t xml:space="preserve"> of ConcurrentTrie cannot beat the naïve implementation of retrieving all strings from the hashset, before sorting them. </w:t>
+        <w:t xml:space="preserve"> of </w:t>
+      </w:r>
+      <w:proofErr w:type="spellStart"/>
+      <w:r>
+        <w:rPr>
+          <w:rFonts w:cstheme="minorHAnsi"/>
+        </w:rPr>
+        <w:t>ConcurrentTrie</w:t>
+      </w:r>
+      <w:proofErr w:type="spellEnd"/>
+      <w:r>
+        <w:rPr>
+          <w:rFonts w:cstheme="minorHAnsi"/>
+        </w:rPr>
+        <w:t xml:space="preserve"> cannot beat the naïve implementation of retrieving all strings from the </w:t>
+      </w:r>
+      <w:proofErr w:type="spellStart"/>
+      <w:r>
+        <w:rPr>
+          <w:rFonts w:cstheme="minorHAnsi"/>
+        </w:rPr>
+        <w:t>hashset</w:t>
+      </w:r>
+      <w:proofErr w:type="spellEnd"/>
+      <w:r>
+        <w:rPr>
+          <w:rFonts w:cstheme="minorHAnsi"/>
+        </w:rPr>
+        <w:t xml:space="preserve">, before sorting them. </w:t>
       </w:r>
     </w:p>
     <w:p>
@@ -6477,23 +7010,7 @@
           <w:b/>
           <w:bCs/>
         </w:rPr>
-        <w:t xml:space="preserve">Retrieving strings </w:t>
-      </w:r>
-      <w:r>
-        <w:rPr>
-          <w:rFonts w:cstheme="minorHAnsi"/>
-          <w:b/>
-          <w:bCs/>
-        </w:rPr>
-        <w:t xml:space="preserve">with a specific prefix, </w:t>
-      </w:r>
-      <w:r>
-        <w:rPr>
-          <w:rFonts w:cstheme="minorHAnsi"/>
-          <w:b/>
-          <w:bCs/>
-        </w:rPr>
-        <w:t>in sorted order</w:t>
+        <w:t>Retrieving strings with a specific prefix, in sorted order</w:t>
       </w:r>
     </w:p>
     <w:tbl>
@@ -6536,12 +7053,14 @@
                 <w:rFonts w:cstheme="minorHAnsi"/>
               </w:rPr>
             </w:pPr>
+            <w:proofErr w:type="spellStart"/>
             <w:r>
               <w:rPr>
                 <w:rFonts w:cstheme="minorHAnsi"/>
               </w:rPr>
               <w:t>ConcurrentTrie</w:t>
             </w:r>
+            <w:proofErr w:type="spellEnd"/>
           </w:p>
         </w:tc>
         <w:tc>
@@ -6554,12 +7073,14 @@
                 <w:rFonts w:cstheme="minorHAnsi"/>
               </w:rPr>
             </w:pPr>
+            <w:proofErr w:type="spellStart"/>
             <w:r>
               <w:rPr>
                 <w:rFonts w:cstheme="minorHAnsi"/>
               </w:rPr>
               <w:t>Hashset</w:t>
             </w:r>
+            <w:proofErr w:type="spellEnd"/>
           </w:p>
         </w:tc>
       </w:tr>
@@ -6637,13 +7158,7 @@
               <w:rPr>
                 <w:rFonts w:cstheme="minorHAnsi"/>
               </w:rPr>
-              <w:t>Prefix with 3 letters</w:t>
-            </w:r>
-            <w:r>
-              <w:rPr>
-                <w:rFonts w:cstheme="minorHAnsi"/>
-              </w:rPr>
-              <w:t xml:space="preserve"> </w:t>
+              <w:t xml:space="preserve">Prefix with 3 letters </w:t>
             </w:r>
           </w:p>
         </w:tc>
@@ -6761,13 +7276,35 @@
         <w:rPr>
           <w:rFonts w:cstheme="minorHAnsi"/>
         </w:rPr>
-        <w:t>For</w:t>
-      </w:r>
-      <w:r>
-        <w:rPr>
-          <w:rFonts w:cstheme="minorHAnsi"/>
-        </w:rPr>
-        <w:t xml:space="preserve"> a ConcurrentTrie, as well as a hashset, with </w:t>
+        <w:t xml:space="preserve">For a </w:t>
+      </w:r>
+      <w:proofErr w:type="spellStart"/>
+      <w:r>
+        <w:rPr>
+          <w:rFonts w:cstheme="minorHAnsi"/>
+        </w:rPr>
+        <w:t>ConcurrentTrie</w:t>
+      </w:r>
+      <w:proofErr w:type="spellEnd"/>
+      <w:r>
+        <w:rPr>
+          <w:rFonts w:cstheme="minorHAnsi"/>
+        </w:rPr>
+        <w:t xml:space="preserve">, as well as a </w:t>
+      </w:r>
+      <w:proofErr w:type="spellStart"/>
+      <w:r>
+        <w:rPr>
+          <w:rFonts w:cstheme="minorHAnsi"/>
+        </w:rPr>
+        <w:t>hashset</w:t>
+      </w:r>
+      <w:proofErr w:type="spellEnd"/>
+      <w:r>
+        <w:rPr>
+          <w:rFonts w:cstheme="minorHAnsi"/>
+        </w:rPr>
+        <w:t xml:space="preserve">, with </w:t>
       </w:r>
       <w:r>
         <w:rPr>
@@ -6793,7 +7330,63 @@
         <w:rPr>
           <w:rFonts w:cstheme="minorHAnsi"/>
         </w:rPr>
-        <w:t>I attempt to retrieve all strings with a given prefix, in sorted order. The execution time of ConcurrentTrie will constantly beat the hashset, especially given more letters as the prefix. This is because this query plays to the advantage of the ConcurrentTrie, given its structure, whereas the hashset will always have to perform a O(n) filter operation and an O(n log n) sorting operation.</w:t>
+        <w:t xml:space="preserve">I attempt to retrieve all strings with a given prefix, in sorted order. The execution time of </w:t>
+      </w:r>
+      <w:proofErr w:type="spellStart"/>
+      <w:r>
+        <w:rPr>
+          <w:rFonts w:cstheme="minorHAnsi"/>
+        </w:rPr>
+        <w:t>ConcurrentTrie</w:t>
+      </w:r>
+      <w:proofErr w:type="spellEnd"/>
+      <w:r>
+        <w:rPr>
+          <w:rFonts w:cstheme="minorHAnsi"/>
+        </w:rPr>
+        <w:t xml:space="preserve"> will constantly beat the </w:t>
+      </w:r>
+      <w:proofErr w:type="spellStart"/>
+      <w:r>
+        <w:rPr>
+          <w:rFonts w:cstheme="minorHAnsi"/>
+        </w:rPr>
+        <w:t>hashset</w:t>
+      </w:r>
+      <w:proofErr w:type="spellEnd"/>
+      <w:r>
+        <w:rPr>
+          <w:rFonts w:cstheme="minorHAnsi"/>
+        </w:rPr>
+        <w:t xml:space="preserve">, especially given more letters as the prefix. This is because this query plays to the advantage of the </w:t>
+      </w:r>
+      <w:proofErr w:type="spellStart"/>
+      <w:r>
+        <w:rPr>
+          <w:rFonts w:cstheme="minorHAnsi"/>
+        </w:rPr>
+        <w:t>ConcurrentTrie</w:t>
+      </w:r>
+      <w:proofErr w:type="spellEnd"/>
+      <w:r>
+        <w:rPr>
+          <w:rFonts w:cstheme="minorHAnsi"/>
+        </w:rPr>
+        <w:t xml:space="preserve">, given its structure, whereas the </w:t>
+      </w:r>
+      <w:proofErr w:type="spellStart"/>
+      <w:r>
+        <w:rPr>
+          <w:rFonts w:cstheme="minorHAnsi"/>
+        </w:rPr>
+        <w:t>hashset</w:t>
+      </w:r>
+      <w:proofErr w:type="spellEnd"/>
+      <w:r>
+        <w:rPr>
+          <w:rFonts w:cstheme="minorHAnsi"/>
+        </w:rPr>
+        <w:t xml:space="preserve"> will always have to perform a O(n) filter operation and an O(n log n) sorting operation.</w:t>
       </w:r>
     </w:p>
     <w:p>
@@ -6872,7 +7465,35 @@
         <w:rPr>
           <w:rFonts w:cstheme="minorHAnsi"/>
         </w:rPr>
-        <w:t>When using a prefix tree for normal operations such as insertion, search, and removal, we cannot beat the timings of a hashset, since a hashset’s insertion, search and removal operations are amortized O(1). However, by the nature of the structure of a prefix tree, we can easily employ parallelism to speed up these operations. Since we ensure thread-safety using synchronization primitives, we can also implement “asynchronous” non-blocking versions of these methods, where we spawn another thread to complete the operation in the background for us instead.</w:t>
+        <w:t xml:space="preserve">When using a prefix tree for normal operations such as insertion, search, and removal, we cannot beat the timings of a </w:t>
+      </w:r>
+      <w:proofErr w:type="spellStart"/>
+      <w:r>
+        <w:rPr>
+          <w:rFonts w:cstheme="minorHAnsi"/>
+        </w:rPr>
+        <w:t>hashset</w:t>
+      </w:r>
+      <w:proofErr w:type="spellEnd"/>
+      <w:r>
+        <w:rPr>
+          <w:rFonts w:cstheme="minorHAnsi"/>
+        </w:rPr>
+        <w:t xml:space="preserve">, since a </w:t>
+      </w:r>
+      <w:proofErr w:type="spellStart"/>
+      <w:r>
+        <w:rPr>
+          <w:rFonts w:cstheme="minorHAnsi"/>
+        </w:rPr>
+        <w:t>hashset’s</w:t>
+      </w:r>
+      <w:proofErr w:type="spellEnd"/>
+      <w:r>
+        <w:rPr>
+          <w:rFonts w:cstheme="minorHAnsi"/>
+        </w:rPr>
+        <w:t xml:space="preserve"> insertion, search and removal operations are amortized O(1). However, by the nature of the structure of a prefix tree, we can easily employ parallelism to speed up these operations. Since we ensure thread-safety using synchronization primitives, we can also implement “asynchronous” non-blocking versions of these methods, where we spawn another thread to complete the operation in the background for us instead.</w:t>
       </w:r>
     </w:p>
     <w:p>
@@ -6897,7 +7518,21 @@
         <w:rPr>
           <w:rFonts w:cstheme="minorHAnsi"/>
         </w:rPr>
-        <w:t xml:space="preserve"> prefix tree will outshine the hashset.</w:t>
+        <w:t xml:space="preserve"> prefix tree will outshine the </w:t>
+      </w:r>
+      <w:proofErr w:type="spellStart"/>
+      <w:r>
+        <w:rPr>
+          <w:rFonts w:cstheme="minorHAnsi"/>
+        </w:rPr>
+        <w:t>hashset</w:t>
+      </w:r>
+      <w:proofErr w:type="spellEnd"/>
+      <w:r>
+        <w:rPr>
+          <w:rFonts w:cstheme="minorHAnsi"/>
+        </w:rPr>
+        <w:t>.</w:t>
       </w:r>
     </w:p>
     <w:p>
@@ -6928,8 +7563,16 @@
         <w:rPr>
           <w:rFonts w:cstheme="minorHAnsi"/>
         </w:rPr>
-        <w:t xml:space="preserve"> operations where it loses out to a hashmap</w:t>
-      </w:r>
+        <w:t xml:space="preserve"> operations where it loses out to a </w:t>
+      </w:r>
+      <w:proofErr w:type="spellStart"/>
+      <w:r>
+        <w:rPr>
+          <w:rFonts w:cstheme="minorHAnsi"/>
+        </w:rPr>
+        <w:t>hashmap</w:t>
+      </w:r>
+      <w:proofErr w:type="spellEnd"/>
       <w:r>
         <w:rPr>
           <w:rFonts w:cstheme="minorHAnsi"/>
@@ -7071,460 +7714,1091 @@
     <w:p>
       <w:pPr>
         <w:rPr>
-          <w:rFonts w:ascii="Courier New" w:hAnsi="Courier New" w:cs="Courier New"/>
-        </w:rPr>
-      </w:pPr>
-    </w:p>
-    <w:p>
-      <w:r>
+          <w:rFonts w:cstheme="minorHAnsi"/>
+        </w:rPr>
+      </w:pPr>
+    </w:p>
+    <w:p>
+      <w:pPr>
         <w:rPr>
           <w:b/>
           <w:bCs/>
         </w:rPr>
-        <w:t>Full list of methods</w:t>
-      </w:r>
-    </w:p>
-    <w:p>
-      <w:pPr>
-        <w:rPr>
-          <w:rFonts w:ascii="Courier New" w:hAnsi="Courier New" w:cs="Courier New"/>
-        </w:rPr>
-      </w:pPr>
-      <w:r>
-        <w:rPr>
-          <w:rFonts w:ascii="Courier New" w:hAnsi="Courier New" w:cs="Courier New"/>
-        </w:rPr>
-        <w:t>void insert(std::string word);</w:t>
-      </w:r>
-    </w:p>
-    <w:p>
-      <w:pPr>
-        <w:rPr>
-          <w:rFonts w:ascii="Courier New" w:hAnsi="Courier New" w:cs="Courier New"/>
-        </w:rPr>
-      </w:pPr>
-      <w:r>
-        <w:t>I</w:t>
-      </w:r>
-      <w:r>
-        <w:t>nserts a single string into the set.</w:t>
-      </w:r>
-    </w:p>
-    <w:p>
-      <w:pPr>
-        <w:rPr>
-          <w:rFonts w:ascii="Courier New" w:hAnsi="Courier New" w:cs="Courier New"/>
-        </w:rPr>
-      </w:pPr>
-      <w:r>
-        <w:rPr>
-          <w:rFonts w:ascii="Courier New" w:hAnsi="Courier New" w:cs="Courier New"/>
-        </w:rPr>
-        <w:t>void insert(std::vector&lt;std::string&gt;* words);</w:t>
-      </w:r>
-    </w:p>
-    <w:p>
-      <w:pPr>
-        <w:rPr>
-          <w:rFonts w:ascii="Courier New" w:hAnsi="Courier New" w:cs="Courier New"/>
-        </w:rPr>
-      </w:pPr>
-      <w:r>
-        <w:t xml:space="preserve">Inserts a vector of strings into the set. </w:t>
-      </w:r>
-      <w:r>
-        <w:t>Implemented by parallelizing the for-loop that inserts a string one at a time, using OpenMP.</w:t>
-      </w:r>
-    </w:p>
-    <w:p>
-      <w:pPr>
-        <w:rPr>
-          <w:rFonts w:ascii="Courier New" w:hAnsi="Courier New" w:cs="Courier New"/>
-        </w:rPr>
-      </w:pPr>
-      <w:r>
-        <w:rPr>
-          <w:rFonts w:ascii="Courier New" w:hAnsi="Courier New" w:cs="Courier New"/>
-        </w:rPr>
-        <w:t>void insert</w:t>
-      </w:r>
-      <w:r>
-        <w:rPr>
-          <w:rFonts w:ascii="Courier New" w:hAnsi="Courier New" w:cs="Courier New"/>
-        </w:rPr>
-        <w:t>Async</w:t>
-      </w:r>
-      <w:r>
-        <w:rPr>
-          <w:rFonts w:ascii="Courier New" w:hAnsi="Courier New" w:cs="Courier New"/>
-        </w:rPr>
-        <w:t>(std::vector&lt;std::string&gt;* words);</w:t>
-      </w:r>
-    </w:p>
-    <w:p>
-      <w:r>
-        <w:t>Inserts a vector of strings into the set</w:t>
-      </w:r>
-      <w:r>
-        <w:t xml:space="preserve"> asynchronously</w:t>
-      </w:r>
-      <w:r>
-        <w:t xml:space="preserve"> and returns immediately.</w:t>
-      </w:r>
-      <w:r>
-        <w:t xml:space="preserve"> Implemented by </w:t>
-      </w:r>
-      <w:r>
-        <w:t xml:space="preserve">spawning a new thread that calls </w:t>
-      </w:r>
+      </w:pPr>
+      <w:r>
+        <w:rPr>
+          <w:b/>
+          <w:bCs/>
+        </w:rPr>
+        <w:t>Compilation</w:t>
+      </w:r>
+    </w:p>
+    <w:p>
+      <w:r>
+        <w:t>Included in the directory are three wordlist files containing strings.</w:t>
+      </w:r>
+    </w:p>
+    <w:p>
       <w:r>
         <w:rPr>
           <w:i/>
           <w:iCs/>
         </w:rPr>
-        <w:t>insert</w:t>
-      </w:r>
-      <w:r>
-        <w:t>.</w:t>
-      </w:r>
-    </w:p>
-    <w:p/>
-    <w:p>
-      <w:pPr>
-        <w:rPr>
-          <w:rFonts w:ascii="Courier New" w:hAnsi="Courier New" w:cs="Courier New"/>
-        </w:rPr>
-      </w:pPr>
-      <w:r>
-        <w:rPr>
-          <w:rFonts w:ascii="Courier New" w:hAnsi="Courier New" w:cs="Courier New"/>
-        </w:rPr>
-        <w:t xml:space="preserve">void </w:t>
-      </w:r>
-      <w:r>
-        <w:rPr>
-          <w:rFonts w:ascii="Courier New" w:hAnsi="Courier New" w:cs="Courier New"/>
-        </w:rPr>
-        <w:t>remove</w:t>
-      </w:r>
-      <w:r>
-        <w:rPr>
-          <w:rFonts w:ascii="Courier New" w:hAnsi="Courier New" w:cs="Courier New"/>
-        </w:rPr>
-        <w:t>(std::string word);</w:t>
-      </w:r>
-    </w:p>
-    <w:p>
-      <w:pPr>
-        <w:rPr>
-          <w:rFonts w:ascii="Courier New" w:hAnsi="Courier New" w:cs="Courier New"/>
-        </w:rPr>
-      </w:pPr>
-      <w:r>
-        <w:t>Removes</w:t>
-      </w:r>
-      <w:r>
-        <w:t xml:space="preserve"> a single string </w:t>
-      </w:r>
-      <w:r>
-        <w:t>from</w:t>
-      </w:r>
-      <w:r>
-        <w:t xml:space="preserve"> the set.</w:t>
-      </w:r>
-    </w:p>
-    <w:p>
-      <w:pPr>
-        <w:rPr>
-          <w:rFonts w:ascii="Courier New" w:hAnsi="Courier New" w:cs="Courier New"/>
-        </w:rPr>
-      </w:pPr>
-      <w:r>
-        <w:rPr>
-          <w:rFonts w:ascii="Courier New" w:hAnsi="Courier New" w:cs="Courier New"/>
-        </w:rPr>
-        <w:t xml:space="preserve">void </w:t>
-      </w:r>
-      <w:r>
-        <w:rPr>
-          <w:rFonts w:ascii="Courier New" w:hAnsi="Courier New" w:cs="Courier New"/>
-        </w:rPr>
-        <w:t>remove</w:t>
-      </w:r>
-      <w:r>
-        <w:rPr>
-          <w:rFonts w:ascii="Courier New" w:hAnsi="Courier New" w:cs="Courier New"/>
-        </w:rPr>
-        <w:t>(std::vector&lt;std::string&gt;* words);</w:t>
-      </w:r>
-    </w:p>
-    <w:p>
-      <w:pPr>
-        <w:rPr>
-          <w:rFonts w:ascii="Courier New" w:hAnsi="Courier New" w:cs="Courier New"/>
-        </w:rPr>
-      </w:pPr>
-      <w:r>
-        <w:t>Removes</w:t>
-      </w:r>
-      <w:r>
-        <w:t xml:space="preserve"> a vector of strings into the set. Implemented by parallelizing the for-loop that </w:t>
-      </w:r>
-      <w:r>
-        <w:t>removes</w:t>
-      </w:r>
-      <w:r>
-        <w:t xml:space="preserve"> a string one at a time, using OpenMP.</w:t>
-      </w:r>
-    </w:p>
-    <w:p>
-      <w:pPr>
-        <w:rPr>
-          <w:rFonts w:ascii="Courier New" w:hAnsi="Courier New" w:cs="Courier New"/>
-        </w:rPr>
-      </w:pPr>
-      <w:r>
-        <w:rPr>
-          <w:rFonts w:ascii="Courier New" w:hAnsi="Courier New" w:cs="Courier New"/>
-        </w:rPr>
-        <w:t xml:space="preserve">void </w:t>
-      </w:r>
-      <w:r>
-        <w:rPr>
-          <w:rFonts w:ascii="Courier New" w:hAnsi="Courier New" w:cs="Courier New"/>
-        </w:rPr>
-        <w:t>remove</w:t>
-      </w:r>
-      <w:r>
-        <w:rPr>
-          <w:rFonts w:ascii="Courier New" w:hAnsi="Courier New" w:cs="Courier New"/>
-        </w:rPr>
-        <w:t>Async(std::vector&lt;std::string&gt;* words);</w:t>
-      </w:r>
-    </w:p>
-    <w:p>
-      <w:r>
-        <w:t>Removes</w:t>
-      </w:r>
-      <w:r>
-        <w:t xml:space="preserve"> a vector of strings into the set asynchronously and returns immediately. Implemented by spawning a new thread that calls </w:t>
-      </w:r>
+        <w:t>wordlist_1m.txt</w:t>
+      </w:r>
+      <w:r>
+        <w:t xml:space="preserve"> is a text file containing 1 million strings.</w:t>
+      </w:r>
+    </w:p>
+    <w:p>
       <w:r>
         <w:rPr>
           <w:i/>
           <w:iCs/>
         </w:rPr>
-        <w:t>remove</w:t>
-      </w:r>
-      <w:r>
-        <w:t>.</w:t>
-      </w:r>
-    </w:p>
-    <w:p/>
-    <w:p>
-      <w:pPr>
-        <w:rPr>
-          <w:rFonts w:ascii="Courier New" w:hAnsi="Courier New" w:cs="Courier New"/>
-        </w:rPr>
-      </w:pPr>
-      <w:r>
-        <w:rPr>
-          <w:rFonts w:ascii="Courier New" w:hAnsi="Courier New" w:cs="Courier New"/>
-        </w:rPr>
-        <w:t>bool contains(std::string word)</w:t>
-      </w:r>
-    </w:p>
-    <w:p>
-      <w:pPr>
-        <w:rPr>
-          <w:rFonts w:ascii="Courier New" w:hAnsi="Courier New" w:cs="Courier New"/>
-        </w:rPr>
-      </w:pPr>
-      <w:r>
-        <w:t>Returns true if the string is in the set, and false otherwise.</w:t>
-      </w:r>
-    </w:p>
-    <w:p>
-      <w:pPr>
-        <w:rPr>
-          <w:rFonts w:ascii="Courier New" w:hAnsi="Courier New" w:cs="Courier New"/>
-        </w:rPr>
-      </w:pPr>
-      <w:r>
-        <w:rPr>
-          <w:rFonts w:ascii="Courier New" w:hAnsi="Courier New" w:cs="Courier New"/>
-        </w:rPr>
-        <w:t>std::vector&lt;bool&gt; contains(std::vector&lt;std::string&gt; words)</w:t>
-      </w:r>
-    </w:p>
-    <w:p>
-      <w:pPr>
-        <w:rPr>
-          <w:rFonts w:ascii="Courier New" w:hAnsi="Courier New" w:cs="Courier New"/>
-        </w:rPr>
-      </w:pPr>
-      <w:r>
-        <w:t xml:space="preserve">Returns </w:t>
-      </w:r>
-      <w:r>
-        <w:t xml:space="preserve">a vector of Booleans, where the </w:t>
-      </w:r>
+        <w:t>wordlist_100k.txt</w:t>
+      </w:r>
+      <w:r>
+        <w:t xml:space="preserve"> is a text file containing 100,000 strings.</w:t>
+      </w:r>
+    </w:p>
+    <w:p>
       <w:r>
         <w:rPr>
           <w:i/>
           <w:iCs/>
         </w:rPr>
-        <w:t>i</w:t>
-      </w:r>
-      <w:r>
-        <w:t xml:space="preserve">-th boolean represents whether the </w:t>
+        <w:t>wordlist_10k.txt</w:t>
+      </w:r>
+      <w:r>
+        <w:t xml:space="preserve"> is a text file containing 10,000 strings.</w:t>
+      </w:r>
+    </w:p>
+    <w:p/>
+    <w:p>
+      <w:r>
+        <w:t xml:space="preserve">A </w:t>
+      </w:r>
+      <w:proofErr w:type="spellStart"/>
+      <w:r>
+        <w:t>Makefile</w:t>
+      </w:r>
+      <w:proofErr w:type="spellEnd"/>
+      <w:r>
+        <w:t xml:space="preserve"> is provided, with a few options.</w:t>
+      </w:r>
+    </w:p>
+    <w:p>
+      <w:pPr>
+        <w:rPr>
+          <w:u w:val="single"/>
+        </w:rPr>
+      </w:pPr>
+      <w:r>
+        <w:rPr>
+          <w:u w:val="single"/>
+        </w:rPr>
+        <w:t xml:space="preserve">To run an example script that utilizes the </w:t>
+      </w:r>
+      <w:proofErr w:type="spellStart"/>
+      <w:r>
+        <w:rPr>
+          <w:u w:val="single"/>
+        </w:rPr>
+        <w:t>ConcurrentTrie</w:t>
+      </w:r>
+      <w:proofErr w:type="spellEnd"/>
+      <w:r>
+        <w:rPr>
+          <w:u w:val="single"/>
+        </w:rPr>
+        <w:t>:</w:t>
+      </w:r>
+    </w:p>
+    <w:p>
+      <w:pPr>
+        <w:pStyle w:val="ListParagraph"/>
+        <w:numPr>
+          <w:ilvl w:val="0"/>
+          <w:numId w:val="7"/>
+        </w:numPr>
+      </w:pPr>
+      <w:r>
+        <w:t xml:space="preserve">Run </w:t>
       </w:r>
       <w:r>
         <w:rPr>
           <w:i/>
           <w:iCs/>
         </w:rPr>
-        <w:t>i</w:t>
-      </w:r>
-      <w:r>
-        <w:t>-th string is in the set</w:t>
-      </w:r>
-      <w:r>
-        <w:t>.</w:t>
-      </w:r>
-    </w:p>
-    <w:p>
-      <w:pPr>
-        <w:rPr>
-          <w:rFonts w:ascii="Courier New" w:hAnsi="Courier New" w:cs="Courier New"/>
-        </w:rPr>
-      </w:pPr>
-    </w:p>
-    <w:p>
-      <w:pPr>
-        <w:rPr>
-          <w:rFonts w:ascii="Courier New" w:hAnsi="Courier New" w:cs="Courier New"/>
-        </w:rPr>
-      </w:pPr>
-      <w:r>
-        <w:rPr>
-          <w:rFonts w:ascii="Courier New" w:hAnsi="Courier New" w:cs="Courier New"/>
-        </w:rPr>
-        <w:t>int size()</w:t>
-      </w:r>
-    </w:p>
-    <w:p>
-      <w:pPr>
-        <w:rPr>
-          <w:rFonts w:ascii="Courier New" w:hAnsi="Courier New" w:cs="Courier New"/>
-        </w:rPr>
-      </w:pPr>
-      <w:r>
-        <w:t>Retur</w:t>
-      </w:r>
-      <w:r>
-        <w:t>ns the number of strings in the set.</w:t>
-      </w:r>
-    </w:p>
-    <w:p>
-      <w:pPr>
-        <w:rPr>
-          <w:rFonts w:ascii="Courier New" w:hAnsi="Courier New" w:cs="Courier New"/>
-        </w:rPr>
-      </w:pPr>
-    </w:p>
-    <w:p>
-      <w:pPr>
-        <w:rPr>
-          <w:rFonts w:ascii="Courier New" w:hAnsi="Courier New" w:cs="Courier New"/>
-        </w:rPr>
-      </w:pPr>
-      <w:r>
-        <w:rPr>
-          <w:rFonts w:ascii="Courier New" w:hAnsi="Courier New" w:cs="Courier New"/>
-        </w:rPr>
-        <w:lastRenderedPageBreak/>
-        <w:t>std::vector&lt;std::string&gt; getAllStringsSorted()</w:t>
-      </w:r>
-    </w:p>
-    <w:p>
-      <w:pPr>
-        <w:rPr>
-          <w:rFonts w:ascii="Courier New" w:hAnsi="Courier New" w:cs="Courier New"/>
-        </w:rPr>
-      </w:pPr>
-      <w:r>
-        <w:t>R</w:t>
-      </w:r>
-      <w:r>
-        <w:t>eturn all strings</w:t>
-      </w:r>
-      <w:r>
-        <w:t xml:space="preserve"> in the set</w:t>
-      </w:r>
-      <w:r>
-        <w:t>, in sorted order.</w:t>
-      </w:r>
-    </w:p>
-    <w:p>
-      <w:pPr>
-        <w:rPr>
-          <w:rFonts w:ascii="Courier New" w:hAnsi="Courier New" w:cs="Courier New"/>
-        </w:rPr>
-      </w:pPr>
-    </w:p>
-    <w:p>
-      <w:pPr>
-        <w:rPr>
-          <w:rFonts w:ascii="Courier New" w:hAnsi="Courier New" w:cs="Courier New"/>
-        </w:rPr>
-      </w:pPr>
-      <w:r>
-        <w:rPr>
-          <w:rFonts w:ascii="Courier New" w:hAnsi="Courier New" w:cs="Courier New"/>
-        </w:rPr>
-        <w:t>std::vector&lt;std::string&gt; getStringsWithPrefix(std::string prefix)</w:t>
-      </w:r>
-    </w:p>
-    <w:p>
-      <w:pPr>
-        <w:rPr>
-          <w:rFonts w:ascii="Courier New" w:hAnsi="Courier New" w:cs="Courier New"/>
-        </w:rPr>
-      </w:pPr>
-      <w:r>
-        <w:t>Given a string prefix, return all strings that have this prefix, in sorted order.</w:t>
-      </w:r>
-    </w:p>
-    <w:p>
-      <w:pPr>
-        <w:rPr>
-          <w:rFonts w:ascii="Courier New" w:hAnsi="Courier New" w:cs="Courier New"/>
-        </w:rPr>
-      </w:pPr>
+        <w:t>make sample</w:t>
+      </w:r>
+    </w:p>
+    <w:p>
+      <w:pPr>
+        <w:pStyle w:val="ListParagraph"/>
+        <w:numPr>
+          <w:ilvl w:val="0"/>
+          <w:numId w:val="7"/>
+        </w:numPr>
+      </w:pPr>
+      <w:r>
+        <w:t xml:space="preserve">Run </w:t>
+      </w:r>
+      <w:r>
+        <w:rPr>
+          <w:i/>
+          <w:iCs/>
+        </w:rPr>
+        <w:t>./</w:t>
+      </w:r>
+      <w:proofErr w:type="spellStart"/>
+      <w:r>
+        <w:rPr>
+          <w:i/>
+          <w:iCs/>
+        </w:rPr>
+        <w:t>SampleUsage</w:t>
+      </w:r>
+      <w:proofErr w:type="spellEnd"/>
     </w:p>
     <w:p/>
     <w:p>
       <w:pPr>
         <w:rPr>
-          <w:rFonts w:ascii="Courier New" w:hAnsi="Courier New" w:cs="Courier New"/>
-        </w:rPr>
-      </w:pPr>
-    </w:p>
-    <w:p>
-      <w:pPr>
+          <w:u w:val="single"/>
+        </w:rPr>
+      </w:pPr>
+      <w:r>
+        <w:rPr>
+          <w:u w:val="single"/>
+        </w:rPr>
+        <w:t xml:space="preserve">To run a </w:t>
+      </w:r>
+      <w:r>
+        <w:rPr>
+          <w:u w:val="single"/>
+        </w:rPr>
+        <w:t xml:space="preserve">file </w:t>
+      </w:r>
+      <w:r>
+        <w:rPr>
+          <w:u w:val="single"/>
+        </w:rPr>
+        <w:t xml:space="preserve">that </w:t>
+      </w:r>
+      <w:r>
+        <w:rPr>
+          <w:u w:val="single"/>
+        </w:rPr>
+        <w:t xml:space="preserve">tests </w:t>
+      </w:r>
+      <w:r>
+        <w:rPr>
+          <w:u w:val="single"/>
+        </w:rPr>
+        <w:t xml:space="preserve">the </w:t>
+      </w:r>
+      <w:r>
+        <w:rPr>
+          <w:u w:val="single"/>
+        </w:rPr>
+        <w:t xml:space="preserve">correctness of </w:t>
+      </w:r>
+      <w:proofErr w:type="spellStart"/>
+      <w:r>
+        <w:rPr>
+          <w:u w:val="single"/>
+        </w:rPr>
+        <w:t>SequentialTree</w:t>
+      </w:r>
+      <w:proofErr w:type="spellEnd"/>
+      <w:r>
+        <w:rPr>
+          <w:u w:val="single"/>
+        </w:rPr>
+        <w:t xml:space="preserve"> and </w:t>
+      </w:r>
+      <w:proofErr w:type="spellStart"/>
+      <w:r>
+        <w:rPr>
+          <w:u w:val="single"/>
+        </w:rPr>
+        <w:t>ConcurrentTrie</w:t>
+      </w:r>
+      <w:proofErr w:type="spellEnd"/>
+      <w:r>
+        <w:rPr>
+          <w:u w:val="single"/>
+        </w:rPr>
+        <w:t>:</w:t>
+      </w:r>
+    </w:p>
+    <w:p>
+      <w:pPr>
+        <w:pStyle w:val="ListParagraph"/>
+        <w:numPr>
+          <w:ilvl w:val="0"/>
+          <w:numId w:val="8"/>
+        </w:numPr>
+      </w:pPr>
+      <w:r>
+        <w:t xml:space="preserve">Run </w:t>
+      </w:r>
+      <w:r>
+        <w:rPr>
+          <w:i/>
+          <w:iCs/>
+        </w:rPr>
+        <w:t xml:space="preserve">make </w:t>
+      </w:r>
+      <w:r>
+        <w:rPr>
+          <w:i/>
+          <w:iCs/>
+        </w:rPr>
+        <w:t>test</w:t>
+      </w:r>
+    </w:p>
+    <w:p>
+      <w:pPr>
+        <w:pStyle w:val="ListParagraph"/>
+        <w:numPr>
+          <w:ilvl w:val="0"/>
+          <w:numId w:val="8"/>
+        </w:numPr>
+      </w:pPr>
+      <w:r>
+        <w:t xml:space="preserve">Run </w:t>
+      </w:r>
+      <w:r>
+        <w:rPr>
+          <w:i/>
+          <w:iCs/>
+        </w:rPr>
+        <w:t>./</w:t>
+      </w:r>
+      <w:proofErr w:type="spellStart"/>
+      <w:r>
+        <w:rPr>
+          <w:i/>
+          <w:iCs/>
+        </w:rPr>
+        <w:t>TrieTest</w:t>
+      </w:r>
+      <w:proofErr w:type="spellEnd"/>
+      <w:r>
+        <w:rPr>
+          <w:i/>
+          <w:iCs/>
+        </w:rPr>
+        <w:t xml:space="preserve"> {</w:t>
+      </w:r>
+      <w:proofErr w:type="spellStart"/>
+      <w:r>
+        <w:rPr>
+          <w:i/>
+          <w:iCs/>
+        </w:rPr>
+        <w:t>wordListFilePath</w:t>
+      </w:r>
+      <w:proofErr w:type="spellEnd"/>
+      <w:r>
+        <w:rPr>
+          <w:i/>
+          <w:iCs/>
+        </w:rPr>
+        <w:t>} {</w:t>
+      </w:r>
+      <w:proofErr w:type="spellStart"/>
+      <w:r>
+        <w:rPr>
+          <w:i/>
+          <w:iCs/>
+        </w:rPr>
+        <w:t>maxStringsToRead</w:t>
+      </w:r>
+      <w:proofErr w:type="spellEnd"/>
+      <w:r>
+        <w:rPr>
+          <w:i/>
+          <w:iCs/>
+        </w:rPr>
+        <w:t>}</w:t>
+      </w:r>
+    </w:p>
+    <w:p>
+      <w:pPr>
+        <w:pStyle w:val="ListParagraph"/>
+        <w:rPr>
+          <w:i/>
+          <w:iCs/>
+        </w:rPr>
+      </w:pPr>
+      <w:r>
+        <w:t xml:space="preserve">For instance, </w:t>
+      </w:r>
+      <w:r>
         <w:rPr>
           <w:b/>
           <w:bCs/>
-        </w:rPr>
-      </w:pPr>
-    </w:p>
-    <w:p>
-      <w:pPr>
-        <w:rPr>
-          <w:rFonts w:ascii="Courier New" w:hAnsi="Courier New" w:cs="Courier New"/>
-        </w:rPr>
-      </w:pPr>
+          <w:i/>
+          <w:iCs/>
+        </w:rPr>
+        <w:t>./</w:t>
+      </w:r>
+      <w:proofErr w:type="spellStart"/>
+      <w:r>
+        <w:rPr>
+          <w:b/>
+          <w:bCs/>
+          <w:i/>
+          <w:iCs/>
+        </w:rPr>
+        <w:t>TrieTest</w:t>
+      </w:r>
+      <w:proofErr w:type="spellEnd"/>
+      <w:r>
+        <w:rPr>
+          <w:b/>
+          <w:bCs/>
+          <w:i/>
+          <w:iCs/>
+        </w:rPr>
+        <w:t xml:space="preserve"> wordlist_100k.txt</w:t>
+      </w:r>
+      <w:r>
+        <w:rPr>
+          <w:b/>
+          <w:bCs/>
+          <w:i/>
+          <w:iCs/>
+        </w:rPr>
+        <w:t xml:space="preserve"> 99995</w:t>
+      </w:r>
+      <w:r>
+        <w:t xml:space="preserve"> will </w:t>
+      </w:r>
+      <w:r>
+        <w:t xml:space="preserve">use 99995 strings from </w:t>
+      </w:r>
+      <w:r>
+        <w:rPr>
+          <w:i/>
+          <w:iCs/>
+        </w:rPr>
+        <w:t>wordlist_100k.txt</w:t>
+      </w:r>
+    </w:p>
+    <w:p/>
+    <w:p>
+      <w:pPr>
+        <w:rPr>
+          <w:u w:val="single"/>
+        </w:rPr>
+      </w:pPr>
+      <w:r>
+        <w:rPr>
+          <w:u w:val="single"/>
+        </w:rPr>
+        <w:t xml:space="preserve">To run a file that </w:t>
+      </w:r>
+      <w:r>
+        <w:rPr>
+          <w:u w:val="single"/>
+        </w:rPr>
+        <w:t>benchmarks</w:t>
+      </w:r>
+      <w:r>
+        <w:rPr>
+          <w:u w:val="single"/>
+        </w:rPr>
+        <w:t xml:space="preserve"> the </w:t>
+      </w:r>
+      <w:r>
+        <w:rPr>
+          <w:u w:val="single"/>
+        </w:rPr>
+        <w:t xml:space="preserve">execution time </w:t>
+      </w:r>
+      <w:r>
+        <w:rPr>
+          <w:u w:val="single"/>
+        </w:rPr>
+        <w:t xml:space="preserve">of </w:t>
+      </w:r>
+      <w:proofErr w:type="spellStart"/>
+      <w:r>
+        <w:rPr>
+          <w:u w:val="single"/>
+        </w:rPr>
+        <w:t>SequentialTree</w:t>
+      </w:r>
+      <w:proofErr w:type="spellEnd"/>
+      <w:r>
+        <w:rPr>
+          <w:u w:val="single"/>
+        </w:rPr>
+        <w:t xml:space="preserve"> and </w:t>
+      </w:r>
+      <w:proofErr w:type="spellStart"/>
+      <w:r>
+        <w:rPr>
+          <w:u w:val="single"/>
+        </w:rPr>
+        <w:t>ConcurrentTrie</w:t>
+      </w:r>
+      <w:proofErr w:type="spellEnd"/>
+      <w:r>
+        <w:rPr>
+          <w:u w:val="single"/>
+        </w:rPr>
+        <w:t>:</w:t>
+      </w:r>
+    </w:p>
+    <w:p>
+      <w:pPr>
+        <w:pStyle w:val="ListParagraph"/>
+        <w:numPr>
+          <w:ilvl w:val="0"/>
+          <w:numId w:val="9"/>
+        </w:numPr>
+        <w:rPr>
+          <w:u w:val="single"/>
+        </w:rPr>
+      </w:pPr>
+      <w:r>
+        <w:t xml:space="preserve">Run </w:t>
+      </w:r>
+      <w:r>
+        <w:rPr>
+          <w:i/>
+          <w:iCs/>
+        </w:rPr>
+        <w:t>make benchmark</w:t>
+      </w:r>
+    </w:p>
+    <w:p>
+      <w:pPr>
+        <w:pStyle w:val="ListParagraph"/>
+        <w:numPr>
+          <w:ilvl w:val="0"/>
+          <w:numId w:val="9"/>
+        </w:numPr>
+        <w:rPr>
+          <w:u w:val="single"/>
+        </w:rPr>
+      </w:pPr>
+      <w:r>
+        <w:t xml:space="preserve">Run </w:t>
+      </w:r>
+      <w:r>
+        <w:rPr>
+          <w:i/>
+          <w:iCs/>
+        </w:rPr>
+        <w:t xml:space="preserve">./benchmark </w:t>
+      </w:r>
+      <w:r>
+        <w:rPr>
+          <w:i/>
+          <w:iCs/>
+        </w:rPr>
+        <w:t>{</w:t>
+      </w:r>
+      <w:proofErr w:type="spellStart"/>
+      <w:r>
+        <w:rPr>
+          <w:i/>
+          <w:iCs/>
+        </w:rPr>
+        <w:t>wordListFilePath</w:t>
+      </w:r>
+      <w:proofErr w:type="spellEnd"/>
+      <w:r>
+        <w:rPr>
+          <w:i/>
+          <w:iCs/>
+        </w:rPr>
+        <w:t>} {</w:t>
+      </w:r>
+      <w:proofErr w:type="spellStart"/>
+      <w:r>
+        <w:rPr>
+          <w:i/>
+          <w:iCs/>
+        </w:rPr>
+        <w:t>maxStringsToRead</w:t>
+      </w:r>
+      <w:proofErr w:type="spellEnd"/>
+      <w:r>
+        <w:rPr>
+          <w:i/>
+          <w:iCs/>
+        </w:rPr>
+        <w:t>}</w:t>
+      </w:r>
+      <w:r>
+        <w:rPr>
+          <w:i/>
+          <w:iCs/>
+        </w:rPr>
+        <w:t xml:space="preserve"> {</w:t>
+      </w:r>
+      <w:proofErr w:type="spellStart"/>
+      <w:r>
+        <w:rPr>
+          <w:i/>
+          <w:iCs/>
+        </w:rPr>
+        <w:t>prefixToTest</w:t>
+      </w:r>
+      <w:proofErr w:type="spellEnd"/>
+      <w:r>
+        <w:rPr>
+          <w:i/>
+          <w:iCs/>
+        </w:rPr>
+        <w:t>}</w:t>
+      </w:r>
+    </w:p>
+    <w:p>
+      <w:pPr>
+        <w:pStyle w:val="ListParagraph"/>
+        <w:rPr>
+          <w:b/>
+          <w:bCs/>
+        </w:rPr>
+      </w:pPr>
+      <w:r>
+        <w:t xml:space="preserve">For instance, </w:t>
+      </w:r>
+      <w:r>
+        <w:rPr>
+          <w:b/>
+          <w:bCs/>
+          <w:i/>
+          <w:iCs/>
+        </w:rPr>
+        <w:t>./</w:t>
+      </w:r>
+      <w:r>
+        <w:rPr>
+          <w:b/>
+          <w:bCs/>
+          <w:i/>
+          <w:iCs/>
+        </w:rPr>
+        <w:t>benchmark</w:t>
+      </w:r>
+      <w:r>
+        <w:rPr>
+          <w:b/>
+          <w:bCs/>
+          <w:i/>
+          <w:iCs/>
+        </w:rPr>
+        <w:t xml:space="preserve"> wordlist_100k.txt 99995</w:t>
+      </w:r>
+      <w:r>
+        <w:rPr>
+          <w:i/>
+          <w:iCs/>
+        </w:rPr>
+        <w:t xml:space="preserve"> </w:t>
+      </w:r>
+      <w:proofErr w:type="spellStart"/>
+      <w:r>
+        <w:rPr>
+          <w:b/>
+          <w:bCs/>
+          <w:i/>
+          <w:iCs/>
+        </w:rPr>
+        <w:t>abc</w:t>
+      </w:r>
+      <w:proofErr w:type="spellEnd"/>
+      <w:r>
+        <w:rPr>
+          <w:b/>
+          <w:bCs/>
+        </w:rPr>
+        <w:t xml:space="preserve"> </w:t>
+      </w:r>
+      <w:r>
+        <w:t xml:space="preserve">will use 99995 strings from </w:t>
+      </w:r>
+      <w:r>
+        <w:rPr>
+          <w:i/>
+          <w:iCs/>
+        </w:rPr>
+        <w:t>wordlist_100k.txt</w:t>
+      </w:r>
+      <w:r>
+        <w:t xml:space="preserve">. Since </w:t>
+      </w:r>
+      <w:proofErr w:type="spellStart"/>
+      <w:r>
+        <w:rPr>
+          <w:i/>
+          <w:iCs/>
+        </w:rPr>
+        <w:t>prefixToTest</w:t>
+      </w:r>
+      <w:proofErr w:type="spellEnd"/>
+      <w:r>
+        <w:t xml:space="preserve"> is provided, if the string retrieval benchmark is chosen, it will time the execution of retrieving all strings with the prefix </w:t>
+      </w:r>
+      <w:proofErr w:type="spellStart"/>
+      <w:r>
+        <w:rPr>
+          <w:b/>
+          <w:bCs/>
+        </w:rPr>
+        <w:t>abc</w:t>
+      </w:r>
+      <w:proofErr w:type="spellEnd"/>
+    </w:p>
+    <w:p>
+      <w:pPr>
+        <w:pStyle w:val="ListParagraph"/>
+      </w:pPr>
+    </w:p>
+    <w:p>
+      <w:pPr>
+        <w:ind w:left="360"/>
+        <w:rPr>
+          <w:u w:val="single"/>
+        </w:rPr>
+      </w:pPr>
+    </w:p>
+    <w:p/>
+    <w:p>
+      <w:pPr>
+        <w:rPr>
+          <w:rFonts w:cstheme="minorHAnsi"/>
+        </w:rPr>
+      </w:pPr>
+    </w:p>
+    <w:p>
+      <w:pPr>
+        <w:rPr>
+          <w:rFonts w:ascii="Courier New" w:hAnsi="Courier New" w:cs="Courier New"/>
+        </w:rPr>
+      </w:pPr>
+    </w:p>
+    <w:p>
+      <w:pPr>
+        <w:rPr>
+          <w:b/>
+          <w:bCs/>
+        </w:rPr>
+      </w:pPr>
+      <w:r>
+        <w:rPr>
+          <w:b/>
+          <w:bCs/>
+        </w:rPr>
+        <w:lastRenderedPageBreak/>
+        <w:t>Full list of methods</w:t>
+      </w:r>
+    </w:p>
+    <w:p/>
+    <w:p>
+      <w:pPr>
+        <w:rPr>
+          <w:rFonts w:ascii="Courier New" w:hAnsi="Courier New" w:cs="Courier New"/>
+        </w:rPr>
+      </w:pPr>
+      <w:r>
+        <w:rPr>
+          <w:rFonts w:ascii="Courier New" w:hAnsi="Courier New" w:cs="Courier New"/>
+        </w:rPr>
+        <w:t>void insert(std::string word)</w:t>
+      </w:r>
+    </w:p>
+    <w:p>
+      <w:pPr>
+        <w:rPr>
+          <w:rFonts w:ascii="Courier New" w:hAnsi="Courier New" w:cs="Courier New"/>
+        </w:rPr>
+      </w:pPr>
+      <w:r>
+        <w:t>Inserts a single string into the set.</w:t>
+      </w:r>
+    </w:p>
+    <w:p>
+      <w:pPr>
+        <w:rPr>
+          <w:rFonts w:ascii="Courier New" w:hAnsi="Courier New" w:cs="Courier New"/>
+        </w:rPr>
+      </w:pPr>
+      <w:r>
+        <w:rPr>
+          <w:rFonts w:ascii="Courier New" w:hAnsi="Courier New" w:cs="Courier New"/>
+        </w:rPr>
+        <w:t>void insert(std::vector&lt;std::string&gt;* words)</w:t>
+      </w:r>
+    </w:p>
+    <w:p>
+      <w:pPr>
+        <w:rPr>
+          <w:rFonts w:ascii="Courier New" w:hAnsi="Courier New" w:cs="Courier New"/>
+        </w:rPr>
+      </w:pPr>
+      <w:r>
+        <w:t xml:space="preserve">Inserts a vector of strings into the set. </w:t>
+      </w:r>
+      <w:r>
+        <w:t>Implemented by parallelizing the for-loop that inserts a string one at a time, using OpenMP.</w:t>
+      </w:r>
+    </w:p>
+    <w:p>
+      <w:pPr>
+        <w:rPr>
+          <w:rFonts w:ascii="Courier New" w:hAnsi="Courier New" w:cs="Courier New"/>
+        </w:rPr>
+      </w:pPr>
+      <w:r>
+        <w:rPr>
+          <w:rFonts w:ascii="Courier New" w:hAnsi="Courier New" w:cs="Courier New"/>
+        </w:rPr>
+        <w:t xml:space="preserve">void </w:t>
+      </w:r>
+      <w:proofErr w:type="spellStart"/>
+      <w:r>
+        <w:rPr>
+          <w:rFonts w:ascii="Courier New" w:hAnsi="Courier New" w:cs="Courier New"/>
+        </w:rPr>
+        <w:t>insertAsync</w:t>
+      </w:r>
+      <w:proofErr w:type="spellEnd"/>
+      <w:r>
+        <w:rPr>
+          <w:rFonts w:ascii="Courier New" w:hAnsi="Courier New" w:cs="Courier New"/>
+        </w:rPr>
+        <w:t>(std::vector&lt;std::string&gt;* words)</w:t>
+      </w:r>
+    </w:p>
+    <w:p>
+      <w:r>
+        <w:t>Inserts a vector of strings into the set</w:t>
+      </w:r>
+      <w:r>
+        <w:t xml:space="preserve"> asynchronously</w:t>
+      </w:r>
+      <w:r>
+        <w:t xml:space="preserve"> and returns immediately.</w:t>
+      </w:r>
+      <w:r>
+        <w:t xml:space="preserve"> Implemented by </w:t>
+      </w:r>
+      <w:r>
+        <w:t xml:space="preserve">spawning a new thread that calls </w:t>
+      </w:r>
+      <w:r>
+        <w:rPr>
+          <w:i/>
+          <w:iCs/>
+        </w:rPr>
+        <w:t>insert</w:t>
+      </w:r>
+      <w:r>
+        <w:t>.</w:t>
+      </w:r>
+    </w:p>
+    <w:p/>
+    <w:p>
+      <w:pPr>
+        <w:rPr>
+          <w:rFonts w:ascii="Courier New" w:hAnsi="Courier New" w:cs="Courier New"/>
+        </w:rPr>
+      </w:pPr>
+      <w:r>
+        <w:rPr>
+          <w:rFonts w:ascii="Courier New" w:hAnsi="Courier New" w:cs="Courier New"/>
+        </w:rPr>
+        <w:t>void remove(std::string word)</w:t>
+      </w:r>
+    </w:p>
+    <w:p>
+      <w:pPr>
+        <w:rPr>
+          <w:rFonts w:ascii="Courier New" w:hAnsi="Courier New" w:cs="Courier New"/>
+        </w:rPr>
+      </w:pPr>
+      <w:r>
+        <w:t>Removes a single string from the set.</w:t>
+      </w:r>
+    </w:p>
+    <w:p>
+      <w:pPr>
+        <w:rPr>
+          <w:rFonts w:ascii="Courier New" w:hAnsi="Courier New" w:cs="Courier New"/>
+        </w:rPr>
+      </w:pPr>
+      <w:r>
+        <w:rPr>
+          <w:rFonts w:ascii="Courier New" w:hAnsi="Courier New" w:cs="Courier New"/>
+        </w:rPr>
+        <w:t>void remove(std::vector&lt;std::string&gt;* words)</w:t>
+      </w:r>
+    </w:p>
+    <w:p>
+      <w:pPr>
+        <w:rPr>
+          <w:rFonts w:ascii="Courier New" w:hAnsi="Courier New" w:cs="Courier New"/>
+        </w:rPr>
+      </w:pPr>
+      <w:r>
+        <w:t>Removes a vector of strings into the set. Implemented by parallelizing the for-loop that removes a string one at a time, using OpenMP.</w:t>
+      </w:r>
+    </w:p>
+    <w:p>
+      <w:pPr>
+        <w:rPr>
+          <w:rFonts w:ascii="Courier New" w:hAnsi="Courier New" w:cs="Courier New"/>
+        </w:rPr>
+      </w:pPr>
+      <w:r>
+        <w:rPr>
+          <w:rFonts w:ascii="Courier New" w:hAnsi="Courier New" w:cs="Courier New"/>
+        </w:rPr>
+        <w:t xml:space="preserve">void </w:t>
+      </w:r>
+      <w:proofErr w:type="spellStart"/>
+      <w:r>
+        <w:rPr>
+          <w:rFonts w:ascii="Courier New" w:hAnsi="Courier New" w:cs="Courier New"/>
+        </w:rPr>
+        <w:t>removeAsync</w:t>
+      </w:r>
+      <w:proofErr w:type="spellEnd"/>
+      <w:r>
+        <w:rPr>
+          <w:rFonts w:ascii="Courier New" w:hAnsi="Courier New" w:cs="Courier New"/>
+        </w:rPr>
+        <w:t>(std::vector&lt;std::string&gt;* words)</w:t>
+      </w:r>
+    </w:p>
+    <w:p>
+      <w:r>
+        <w:t xml:space="preserve">Removes a vector of strings into the set asynchronously and returns immediately. Implemented by spawning a new thread that calls </w:t>
+      </w:r>
+      <w:r>
+        <w:rPr>
+          <w:i/>
+          <w:iCs/>
+        </w:rPr>
+        <w:t>remove</w:t>
+      </w:r>
+      <w:r>
+        <w:t>.</w:t>
+      </w:r>
+    </w:p>
+    <w:p/>
+    <w:p>
+      <w:pPr>
+        <w:rPr>
+          <w:rFonts w:ascii="Courier New" w:hAnsi="Courier New" w:cs="Courier New"/>
+        </w:rPr>
+      </w:pPr>
+      <w:r>
+        <w:rPr>
+          <w:rFonts w:ascii="Courier New" w:hAnsi="Courier New" w:cs="Courier New"/>
+        </w:rPr>
+        <w:t>bool contains(std::string word)</w:t>
+      </w:r>
+    </w:p>
+    <w:p>
+      <w:pPr>
+        <w:rPr>
+          <w:rFonts w:ascii="Courier New" w:hAnsi="Courier New" w:cs="Courier New"/>
+        </w:rPr>
+      </w:pPr>
+      <w:r>
+        <w:t>Returns true if the string is in the set, and false otherwise.</w:t>
+      </w:r>
+    </w:p>
+    <w:p>
+      <w:pPr>
+        <w:rPr>
+          <w:rFonts w:ascii="Courier New" w:hAnsi="Courier New" w:cs="Courier New"/>
+        </w:rPr>
+      </w:pPr>
+      <w:r>
+        <w:rPr>
+          <w:rFonts w:ascii="Courier New" w:hAnsi="Courier New" w:cs="Courier New"/>
+        </w:rPr>
+        <w:t>std::vector&lt;bool&gt; contains(std::vector&lt;std::string&gt; words)</w:t>
+      </w:r>
+    </w:p>
+    <w:p>
+      <w:pPr>
+        <w:rPr>
+          <w:rFonts w:ascii="Courier New" w:hAnsi="Courier New" w:cs="Courier New"/>
+        </w:rPr>
+      </w:pPr>
+      <w:r>
+        <w:t xml:space="preserve">Returns a vector of Booleans, where the </w:t>
+      </w:r>
+      <w:proofErr w:type="spellStart"/>
+      <w:r>
+        <w:rPr>
+          <w:i/>
+          <w:iCs/>
+        </w:rPr>
+        <w:t>i</w:t>
+      </w:r>
+      <w:r>
+        <w:t>-th</w:t>
+      </w:r>
+      <w:proofErr w:type="spellEnd"/>
+      <w:r>
+        <w:t xml:space="preserve"> </w:t>
+      </w:r>
+      <w:proofErr w:type="spellStart"/>
+      <w:r>
+        <w:t>boolean</w:t>
+      </w:r>
+      <w:proofErr w:type="spellEnd"/>
+      <w:r>
+        <w:t xml:space="preserve"> represents whether the </w:t>
+      </w:r>
+      <w:proofErr w:type="spellStart"/>
+      <w:r>
+        <w:rPr>
+          <w:i/>
+          <w:iCs/>
+        </w:rPr>
+        <w:t>i</w:t>
+      </w:r>
+      <w:r>
+        <w:t>-th</w:t>
+      </w:r>
+      <w:proofErr w:type="spellEnd"/>
+      <w:r>
+        <w:t xml:space="preserve"> string is in the set.</w:t>
+      </w:r>
+    </w:p>
+    <w:p>
+      <w:pPr>
+        <w:rPr>
+          <w:rFonts w:ascii="Courier New" w:hAnsi="Courier New" w:cs="Courier New"/>
+        </w:rPr>
+      </w:pPr>
+    </w:p>
+    <w:p>
+      <w:pPr>
+        <w:rPr>
+          <w:rFonts w:ascii="Courier New" w:hAnsi="Courier New" w:cs="Courier New"/>
+        </w:rPr>
+      </w:pPr>
+      <w:r>
+        <w:rPr>
+          <w:rFonts w:ascii="Courier New" w:hAnsi="Courier New" w:cs="Courier New"/>
+        </w:rPr>
+        <w:t>int size()</w:t>
+      </w:r>
+    </w:p>
+    <w:p>
+      <w:pPr>
+        <w:rPr>
+          <w:rFonts w:ascii="Courier New" w:hAnsi="Courier New" w:cs="Courier New"/>
+        </w:rPr>
+      </w:pPr>
+      <w:r>
+        <w:t>Returns the number of strings in the set.</w:t>
+      </w:r>
+    </w:p>
+    <w:p>
+      <w:pPr>
+        <w:rPr>
+          <w:rFonts w:ascii="Courier New" w:hAnsi="Courier New" w:cs="Courier New"/>
+        </w:rPr>
+      </w:pPr>
+    </w:p>
+    <w:p>
+      <w:pPr>
+        <w:rPr>
+          <w:rFonts w:ascii="Courier New" w:hAnsi="Courier New" w:cs="Courier New"/>
+        </w:rPr>
+      </w:pPr>
+      <w:r>
+        <w:rPr>
+          <w:rFonts w:ascii="Courier New" w:hAnsi="Courier New" w:cs="Courier New"/>
+        </w:rPr>
+        <w:t xml:space="preserve">std::vector&lt;std::string&gt; </w:t>
+      </w:r>
+      <w:proofErr w:type="spellStart"/>
+      <w:r>
+        <w:rPr>
+          <w:rFonts w:ascii="Courier New" w:hAnsi="Courier New" w:cs="Courier New"/>
+        </w:rPr>
+        <w:t>getAllStringsSorted</w:t>
+      </w:r>
+      <w:proofErr w:type="spellEnd"/>
+      <w:r>
+        <w:rPr>
+          <w:rFonts w:ascii="Courier New" w:hAnsi="Courier New" w:cs="Courier New"/>
+        </w:rPr>
+        <w:t>()</w:t>
+      </w:r>
+    </w:p>
+    <w:p>
+      <w:pPr>
+        <w:rPr>
+          <w:rFonts w:ascii="Courier New" w:hAnsi="Courier New" w:cs="Courier New"/>
+        </w:rPr>
+      </w:pPr>
+      <w:r>
+        <w:t>Return all strings in the set, in sorted order.</w:t>
+      </w:r>
+    </w:p>
+    <w:p>
+      <w:pPr>
+        <w:rPr>
+          <w:rFonts w:ascii="Courier New" w:hAnsi="Courier New" w:cs="Courier New"/>
+        </w:rPr>
+      </w:pPr>
+    </w:p>
+    <w:p>
+      <w:pPr>
+        <w:rPr>
+          <w:rFonts w:ascii="Courier New" w:hAnsi="Courier New" w:cs="Courier New"/>
+        </w:rPr>
+      </w:pPr>
+      <w:r>
+        <w:rPr>
+          <w:rFonts w:ascii="Courier New" w:hAnsi="Courier New" w:cs="Courier New"/>
+        </w:rPr>
+        <w:t xml:space="preserve">std::vector&lt;std::string&gt; </w:t>
+      </w:r>
+      <w:proofErr w:type="spellStart"/>
+      <w:r>
+        <w:rPr>
+          <w:rFonts w:ascii="Courier New" w:hAnsi="Courier New" w:cs="Courier New"/>
+        </w:rPr>
+        <w:t>getStringsWithPrefix</w:t>
+      </w:r>
+      <w:proofErr w:type="spellEnd"/>
+      <w:r>
+        <w:rPr>
+          <w:rFonts w:ascii="Courier New" w:hAnsi="Courier New" w:cs="Courier New"/>
+        </w:rPr>
+        <w:t>(std::string prefix)</w:t>
+      </w:r>
+    </w:p>
+    <w:p>
+      <w:pPr>
+        <w:rPr>
+          <w:rFonts w:ascii="Courier New" w:hAnsi="Courier New" w:cs="Courier New"/>
+        </w:rPr>
+      </w:pPr>
+      <w:r>
+        <w:t>Given a string prefix, return all strings that have this prefix, in sorted order.</w:t>
+      </w:r>
     </w:p>
     <w:sectPr>
       <w:pgSz w:w="11906" w:h="16838"/>
@@ -7652,6 +8926,96 @@
     </w:lvl>
   </w:abstractNum>
   <w:abstractNum w:abstractNumId="1" w15:restartNumberingAfterBreak="0">
+    <w:nsid w:val="1326493C"/>
+    <w:multiLevelType w:val="hybridMultilevel"/>
+    <w:tmpl w:val="D9425006"/>
+    <w:lvl w:ilvl="0" w:tplc="48090011">
+      <w:start w:val="1"/>
+      <w:numFmt w:val="decimal"/>
+      <w:lvlText w:val="%1)"/>
+      <w:lvlJc w:val="left"/>
+      <w:pPr>
+        <w:ind w:left="720" w:hanging="360"/>
+      </w:pPr>
+      <w:rPr>
+        <w:rFonts w:hint="default"/>
+        <w:u w:val="none"/>
+      </w:rPr>
+    </w:lvl>
+    <w:lvl w:ilvl="1" w:tplc="48090019" w:tentative="1">
+      <w:start w:val="1"/>
+      <w:numFmt w:val="lowerLetter"/>
+      <w:lvlText w:val="%2."/>
+      <w:lvlJc w:val="left"/>
+      <w:pPr>
+        <w:ind w:left="1440" w:hanging="360"/>
+      </w:pPr>
+    </w:lvl>
+    <w:lvl w:ilvl="2" w:tplc="4809001B" w:tentative="1">
+      <w:start w:val="1"/>
+      <w:numFmt w:val="lowerRoman"/>
+      <w:lvlText w:val="%3."/>
+      <w:lvlJc w:val="right"/>
+      <w:pPr>
+        <w:ind w:left="2160" w:hanging="180"/>
+      </w:pPr>
+    </w:lvl>
+    <w:lvl w:ilvl="3" w:tplc="4809000F" w:tentative="1">
+      <w:start w:val="1"/>
+      <w:numFmt w:val="decimal"/>
+      <w:lvlText w:val="%4."/>
+      <w:lvlJc w:val="left"/>
+      <w:pPr>
+        <w:ind w:left="2880" w:hanging="360"/>
+      </w:pPr>
+    </w:lvl>
+    <w:lvl w:ilvl="4" w:tplc="48090019" w:tentative="1">
+      <w:start w:val="1"/>
+      <w:numFmt w:val="lowerLetter"/>
+      <w:lvlText w:val="%5."/>
+      <w:lvlJc w:val="left"/>
+      <w:pPr>
+        <w:ind w:left="3600" w:hanging="360"/>
+      </w:pPr>
+    </w:lvl>
+    <w:lvl w:ilvl="5" w:tplc="4809001B" w:tentative="1">
+      <w:start w:val="1"/>
+      <w:numFmt w:val="lowerRoman"/>
+      <w:lvlText w:val="%6."/>
+      <w:lvlJc w:val="right"/>
+      <w:pPr>
+        <w:ind w:left="4320" w:hanging="180"/>
+      </w:pPr>
+    </w:lvl>
+    <w:lvl w:ilvl="6" w:tplc="4809000F" w:tentative="1">
+      <w:start w:val="1"/>
+      <w:numFmt w:val="decimal"/>
+      <w:lvlText w:val="%7."/>
+      <w:lvlJc w:val="left"/>
+      <w:pPr>
+        <w:ind w:left="5040" w:hanging="360"/>
+      </w:pPr>
+    </w:lvl>
+    <w:lvl w:ilvl="7" w:tplc="48090019" w:tentative="1">
+      <w:start w:val="1"/>
+      <w:numFmt w:val="lowerLetter"/>
+      <w:lvlText w:val="%8."/>
+      <w:lvlJc w:val="left"/>
+      <w:pPr>
+        <w:ind w:left="5760" w:hanging="360"/>
+      </w:pPr>
+    </w:lvl>
+    <w:lvl w:ilvl="8" w:tplc="4809001B" w:tentative="1">
+      <w:start w:val="1"/>
+      <w:numFmt w:val="lowerRoman"/>
+      <w:lvlText w:val="%9."/>
+      <w:lvlJc w:val="right"/>
+      <w:pPr>
+        <w:ind w:left="6480" w:hanging="180"/>
+      </w:pPr>
+    </w:lvl>
+  </w:abstractNum>
+  <w:abstractNum w:abstractNumId="2" w15:restartNumberingAfterBreak="0">
     <w:nsid w:val="4FA2428A"/>
     <w:multiLevelType w:val="hybridMultilevel"/>
     <w:tmpl w:val="58D2FBE2"/>
@@ -7740,7 +9104,7 @@
       </w:pPr>
     </w:lvl>
   </w:abstractNum>
-  <w:abstractNum w:abstractNumId="2" w15:restartNumberingAfterBreak="0">
+  <w:abstractNum w:abstractNumId="3" w15:restartNumberingAfterBreak="0">
     <w:nsid w:val="52D27C1E"/>
     <w:multiLevelType w:val="hybridMultilevel"/>
     <w:tmpl w:val="4388122A"/>
@@ -7829,7 +9193,96 @@
       </w:pPr>
     </w:lvl>
   </w:abstractNum>
-  <w:abstractNum w:abstractNumId="3" w15:restartNumberingAfterBreak="0">
+  <w:abstractNum w:abstractNumId="4" w15:restartNumberingAfterBreak="0">
+    <w:nsid w:val="569C5AD7"/>
+    <w:multiLevelType w:val="hybridMultilevel"/>
+    <w:tmpl w:val="5BC0298C"/>
+    <w:lvl w:ilvl="0" w:tplc="FFFFFFFF">
+      <w:start w:val="1"/>
+      <w:numFmt w:val="decimal"/>
+      <w:lvlText w:val="%1)"/>
+      <w:lvlJc w:val="left"/>
+      <w:pPr>
+        <w:ind w:left="720" w:hanging="360"/>
+      </w:pPr>
+      <w:rPr>
+        <w:rFonts w:hint="default"/>
+      </w:rPr>
+    </w:lvl>
+    <w:lvl w:ilvl="1" w:tplc="FFFFFFFF" w:tentative="1">
+      <w:start w:val="1"/>
+      <w:numFmt w:val="lowerLetter"/>
+      <w:lvlText w:val="%2."/>
+      <w:lvlJc w:val="left"/>
+      <w:pPr>
+        <w:ind w:left="1440" w:hanging="360"/>
+      </w:pPr>
+    </w:lvl>
+    <w:lvl w:ilvl="2" w:tplc="FFFFFFFF" w:tentative="1">
+      <w:start w:val="1"/>
+      <w:numFmt w:val="lowerRoman"/>
+      <w:lvlText w:val="%3."/>
+      <w:lvlJc w:val="right"/>
+      <w:pPr>
+        <w:ind w:left="2160" w:hanging="180"/>
+      </w:pPr>
+    </w:lvl>
+    <w:lvl w:ilvl="3" w:tplc="FFFFFFFF" w:tentative="1">
+      <w:start w:val="1"/>
+      <w:numFmt w:val="decimal"/>
+      <w:lvlText w:val="%4."/>
+      <w:lvlJc w:val="left"/>
+      <w:pPr>
+        <w:ind w:left="2880" w:hanging="360"/>
+      </w:pPr>
+    </w:lvl>
+    <w:lvl w:ilvl="4" w:tplc="FFFFFFFF" w:tentative="1">
+      <w:start w:val="1"/>
+      <w:numFmt w:val="lowerLetter"/>
+      <w:lvlText w:val="%5."/>
+      <w:lvlJc w:val="left"/>
+      <w:pPr>
+        <w:ind w:left="3600" w:hanging="360"/>
+      </w:pPr>
+    </w:lvl>
+    <w:lvl w:ilvl="5" w:tplc="FFFFFFFF" w:tentative="1">
+      <w:start w:val="1"/>
+      <w:numFmt w:val="lowerRoman"/>
+      <w:lvlText w:val="%6."/>
+      <w:lvlJc w:val="right"/>
+      <w:pPr>
+        <w:ind w:left="4320" w:hanging="180"/>
+      </w:pPr>
+    </w:lvl>
+    <w:lvl w:ilvl="6" w:tplc="FFFFFFFF" w:tentative="1">
+      <w:start w:val="1"/>
+      <w:numFmt w:val="decimal"/>
+      <w:lvlText w:val="%7."/>
+      <w:lvlJc w:val="left"/>
+      <w:pPr>
+        <w:ind w:left="5040" w:hanging="360"/>
+      </w:pPr>
+    </w:lvl>
+    <w:lvl w:ilvl="7" w:tplc="FFFFFFFF" w:tentative="1">
+      <w:start w:val="1"/>
+      <w:numFmt w:val="lowerLetter"/>
+      <w:lvlText w:val="%8."/>
+      <w:lvlJc w:val="left"/>
+      <w:pPr>
+        <w:ind w:left="5760" w:hanging="360"/>
+      </w:pPr>
+    </w:lvl>
+    <w:lvl w:ilvl="8" w:tplc="FFFFFFFF" w:tentative="1">
+      <w:start w:val="1"/>
+      <w:numFmt w:val="lowerRoman"/>
+      <w:lvlText w:val="%9."/>
+      <w:lvlJc w:val="right"/>
+      <w:pPr>
+        <w:ind w:left="6480" w:hanging="180"/>
+      </w:pPr>
+    </w:lvl>
+  </w:abstractNum>
+  <w:abstractNum w:abstractNumId="5" w15:restartNumberingAfterBreak="0">
     <w:nsid w:val="5D3038BA"/>
     <w:multiLevelType w:val="hybridMultilevel"/>
     <w:tmpl w:val="A7D66A40"/>
@@ -7941,7 +9394,7 @@
       </w:rPr>
     </w:lvl>
   </w:abstractNum>
-  <w:abstractNum w:abstractNumId="4" w15:restartNumberingAfterBreak="0">
+  <w:abstractNum w:abstractNumId="6" w15:restartNumberingAfterBreak="0">
     <w:nsid w:val="6CE26787"/>
     <w:multiLevelType w:val="hybridMultilevel"/>
     <w:tmpl w:val="BBD219FE"/>
@@ -8030,7 +9483,7 @@
       </w:pPr>
     </w:lvl>
   </w:abstractNum>
-  <w:abstractNum w:abstractNumId="5" w15:restartNumberingAfterBreak="0">
+  <w:abstractNum w:abstractNumId="7" w15:restartNumberingAfterBreak="0">
     <w:nsid w:val="6E4922AA"/>
     <w:multiLevelType w:val="hybridMultilevel"/>
     <w:tmpl w:val="58D2FBE2"/>
@@ -8119,23 +9572,121 @@
       </w:pPr>
     </w:lvl>
   </w:abstractNum>
+  <w:abstractNum w:abstractNumId="8" w15:restartNumberingAfterBreak="0">
+    <w:nsid w:val="70DA39BB"/>
+    <w:multiLevelType w:val="hybridMultilevel"/>
+    <w:tmpl w:val="5BC0298C"/>
+    <w:lvl w:ilvl="0" w:tplc="48090011">
+      <w:start w:val="1"/>
+      <w:numFmt w:val="decimal"/>
+      <w:lvlText w:val="%1)"/>
+      <w:lvlJc w:val="left"/>
+      <w:pPr>
+        <w:ind w:left="720" w:hanging="360"/>
+      </w:pPr>
+      <w:rPr>
+        <w:rFonts w:hint="default"/>
+      </w:rPr>
+    </w:lvl>
+    <w:lvl w:ilvl="1" w:tplc="48090019" w:tentative="1">
+      <w:start w:val="1"/>
+      <w:numFmt w:val="lowerLetter"/>
+      <w:lvlText w:val="%2."/>
+      <w:lvlJc w:val="left"/>
+      <w:pPr>
+        <w:ind w:left="1440" w:hanging="360"/>
+      </w:pPr>
+    </w:lvl>
+    <w:lvl w:ilvl="2" w:tplc="4809001B" w:tentative="1">
+      <w:start w:val="1"/>
+      <w:numFmt w:val="lowerRoman"/>
+      <w:lvlText w:val="%3."/>
+      <w:lvlJc w:val="right"/>
+      <w:pPr>
+        <w:ind w:left="2160" w:hanging="180"/>
+      </w:pPr>
+    </w:lvl>
+    <w:lvl w:ilvl="3" w:tplc="4809000F" w:tentative="1">
+      <w:start w:val="1"/>
+      <w:numFmt w:val="decimal"/>
+      <w:lvlText w:val="%4."/>
+      <w:lvlJc w:val="left"/>
+      <w:pPr>
+        <w:ind w:left="2880" w:hanging="360"/>
+      </w:pPr>
+    </w:lvl>
+    <w:lvl w:ilvl="4" w:tplc="48090019" w:tentative="1">
+      <w:start w:val="1"/>
+      <w:numFmt w:val="lowerLetter"/>
+      <w:lvlText w:val="%5."/>
+      <w:lvlJc w:val="left"/>
+      <w:pPr>
+        <w:ind w:left="3600" w:hanging="360"/>
+      </w:pPr>
+    </w:lvl>
+    <w:lvl w:ilvl="5" w:tplc="4809001B" w:tentative="1">
+      <w:start w:val="1"/>
+      <w:numFmt w:val="lowerRoman"/>
+      <w:lvlText w:val="%6."/>
+      <w:lvlJc w:val="right"/>
+      <w:pPr>
+        <w:ind w:left="4320" w:hanging="180"/>
+      </w:pPr>
+    </w:lvl>
+    <w:lvl w:ilvl="6" w:tplc="4809000F" w:tentative="1">
+      <w:start w:val="1"/>
+      <w:numFmt w:val="decimal"/>
+      <w:lvlText w:val="%7."/>
+      <w:lvlJc w:val="left"/>
+      <w:pPr>
+        <w:ind w:left="5040" w:hanging="360"/>
+      </w:pPr>
+    </w:lvl>
+    <w:lvl w:ilvl="7" w:tplc="48090019" w:tentative="1">
+      <w:start w:val="1"/>
+      <w:numFmt w:val="lowerLetter"/>
+      <w:lvlText w:val="%8."/>
+      <w:lvlJc w:val="left"/>
+      <w:pPr>
+        <w:ind w:left="5760" w:hanging="360"/>
+      </w:pPr>
+    </w:lvl>
+    <w:lvl w:ilvl="8" w:tplc="4809001B" w:tentative="1">
+      <w:start w:val="1"/>
+      <w:numFmt w:val="lowerRoman"/>
+      <w:lvlText w:val="%9."/>
+      <w:lvlJc w:val="right"/>
+      <w:pPr>
+        <w:ind w:left="6480" w:hanging="180"/>
+      </w:pPr>
+    </w:lvl>
+  </w:abstractNum>
   <w:num w:numId="1" w16cid:durableId="678582570">
-    <w:abstractNumId w:val="4"/>
+    <w:abstractNumId w:val="6"/>
   </w:num>
   <w:num w:numId="2" w16cid:durableId="1822429554">
-    <w:abstractNumId w:val="3"/>
+    <w:abstractNumId w:val="5"/>
   </w:num>
   <w:num w:numId="3" w16cid:durableId="518157458">
     <w:abstractNumId w:val="0"/>
   </w:num>
   <w:num w:numId="4" w16cid:durableId="1461532122">
+    <w:abstractNumId w:val="3"/>
+  </w:num>
+  <w:num w:numId="5" w16cid:durableId="1484200068">
     <w:abstractNumId w:val="2"/>
   </w:num>
-  <w:num w:numId="5" w16cid:durableId="1484200068">
+  <w:num w:numId="6" w16cid:durableId="458957874">
+    <w:abstractNumId w:val="7"/>
+  </w:num>
+  <w:num w:numId="7" w16cid:durableId="1356925526">
+    <w:abstractNumId w:val="8"/>
+  </w:num>
+  <w:num w:numId="8" w16cid:durableId="758793380">
+    <w:abstractNumId w:val="4"/>
+  </w:num>
+  <w:num w:numId="9" w16cid:durableId="2101560777">
     <w:abstractNumId w:val="1"/>
-  </w:num>
-  <w:num w:numId="6" w16cid:durableId="458957874">
-    <w:abstractNumId w:val="5"/>
   </w:num>
 </w:numbering>
 </file>
@@ -8538,11 +10089,12 @@
   <w:style w:type="paragraph" w:default="1" w:styleId="Normal">
     <w:name w:val="Normal"/>
     <w:qFormat/>
-    <w:rsid w:val="00936430"/>
+    <w:rsid w:val="00B774D5"/>
   </w:style>
   <w:style w:type="character" w:default="1" w:styleId="DefaultParagraphFont">
     <w:name w:val="Default Paragraph Font"/>
     <w:uiPriority w:val="1"/>
+    <w:semiHidden/>
     <w:unhideWhenUsed/>
   </w:style>
   <w:style w:type="table" w:default="1" w:styleId="TableNormal">

</xml_diff>